<commit_message>
explain project in document
</commit_message>
<xml_diff>
--- a/document/IoT_control_color_detection.docx
+++ b/document/IoT_control_color_detection.docx
@@ -2,10 +2,17 @@
 <file path=word/document.xml><?xml version="1.0" encoding="utf-8"?>
 <w:document xmlns:wpc="http://schemas.microsoft.com/office/word/2010/wordprocessingCanvas" xmlns:cx="http://schemas.microsoft.com/office/drawing/2014/chartex" xmlns:cx1="http://schemas.microsoft.com/office/drawing/2015/9/8/chartex" xmlns:cx2="http://schemas.microsoft.com/office/drawing/2015/10/21/chartex" xmlns:cx3="http://schemas.microsoft.com/office/drawing/2016/5/9/chartex" xmlns:cx4="http://schemas.microsoft.com/office/drawing/2016/5/10/chartex" xmlns:cx5="http://schemas.microsoft.com/office/drawing/2016/5/11/chartex" xmlns:cx6="http://schemas.microsoft.com/office/drawing/2016/5/12/chartex" xmlns:cx7="http://schemas.microsoft.com/office/drawing/2016/5/13/chartex" xmlns:cx8="http://schemas.microsoft.com/office/drawing/2016/5/14/chartex" xmlns:mc="http://schemas.openxmlformats.org/markup-compatibility/2006" xmlns:aink="http://schemas.microsoft.com/office/drawing/2016/ink" xmlns:am3d="http://schemas.microsoft.com/office/drawing/2017/model3d" xmlns:o="urn:schemas-microsoft-com:office:office" xmlns:oel="http://schemas.microsoft.com/office/2019/extlst" xmlns:r="http://schemas.openxmlformats.org/officeDocument/2006/relationships" xmlns:m="http://schemas.openxmlformats.org/officeDocument/2006/math" xmlns:v="urn:schemas-microsoft-com:vml" xmlns:wp14="http://schemas.microsoft.com/office/word/2010/wordprocessingDrawing" xmlns:wp="http://schemas.openxmlformats.org/drawingml/2006/wordprocessingDrawing" xmlns:w10="urn:schemas-microsoft-com:office:word" xmlns:w="http://schemas.openxmlformats.org/wordprocessingml/2006/main" xmlns:w14="http://schemas.microsoft.com/office/word/2010/wordml" xmlns:w15="http://schemas.microsoft.com/office/word/2012/wordml" xmlns:w16cex="http://schemas.microsoft.com/office/word/2018/wordml/cex" xmlns:w16cid="http://schemas.microsoft.com/office/word/2016/wordml/cid" xmlns:w16="http://schemas.microsoft.com/office/word/2018/wordml" xmlns:w16du="http://schemas.microsoft.com/office/word/2023/wordml/word16du" xmlns:w16sdtdh="http://schemas.microsoft.com/office/word/2020/wordml/sdtdatahash" xmlns:w16sdtfl="http://schemas.microsoft.com/office/word/2024/wordml/sdtformatlock" xmlns:w16se="http://schemas.microsoft.com/office/word/2015/wordml/symex" xmlns:wpg="http://schemas.microsoft.com/office/word/2010/wordprocessingGroup" xmlns:wpi="http://schemas.microsoft.com/office/word/2010/wordprocessingInk" xmlns:wne="http://schemas.microsoft.com/office/word/2006/wordml" xmlns:wps="http://schemas.microsoft.com/office/word/2010/wordprocessingShape" mc:Ignorable="w14 w15 w16se w16cid w16 w16cex w16sdtdh w16sdtfl w16du wp14">
   <w:body>
+    <w:bookmarkStart w:id="0" w:name="_Hlk198588093" w:displacedByCustomXml="next"/>
+    <w:bookmarkEnd w:id="0" w:displacedByCustomXml="next"/>
     <w:sdt>
       <w:sdtPr>
         <w:rPr>
+          <w:rFonts w:eastAsiaTheme="minorHAnsi"/>
           <w:color w:val="156082" w:themeColor="accent1"/>
+          <w:kern w:val="2"/>
+          <w:sz w:val="24"/>
+          <w:szCs w:val="24"/>
+          <w14:ligatures w14:val="standardContextual"/>
         </w:rPr>
         <w:id w:val="-1150671485"/>
         <w:docPartObj>
@@ -29,7 +36,7 @@
               <w:color w:val="156082" w:themeColor="accent1"/>
             </w:rPr>
             <w:drawing>
-              <wp:inline distT="0" distB="0" distL="0" distR="0" wp14:anchorId="295996F8" wp14:editId="769056D4">
+              <wp:inline distT="0" distB="0" distL="0" distR="0" wp14:anchorId="295996F8" wp14:editId="7ADF30DC">
                 <wp:extent cx="1416050" cy="755650"/>
                 <wp:effectExtent l="0" t="0" r="0" b="0"/>
                 <wp:docPr id="858178234" name="Picture 15" descr="A black background with grey leaves&#10;&#10;AI-generated content may be incorrect."/>
@@ -454,6 +461,7 @@
         </w:p>
         <w:p>
           <w:pPr>
+            <w:jc w:val="both"/>
             <w:rPr>
               <w:rFonts w:asciiTheme="majorBidi" w:hAnsiTheme="majorBidi" w:cstheme="majorBidi"/>
               <w:sz w:val="28"/>
@@ -475,6 +483,7 @@
     </w:sdt>
     <w:p>
       <w:pPr>
+        <w:jc w:val="both"/>
         <w:rPr>
           <w:rFonts w:asciiTheme="majorBidi" w:hAnsiTheme="majorBidi" w:cstheme="majorBidi"/>
           <w:sz w:val="28"/>
@@ -493,43 +502,36 @@
     </w:p>
     <w:p>
       <w:pPr>
-        <w:rPr>
-          <w:rFonts w:asciiTheme="majorBidi" w:hAnsiTheme="majorBidi" w:cstheme="majorBidi"/>
-          <w:sz w:val="28"/>
-          <w:szCs w:val="28"/>
-          <w:lang w:bidi="fa-IR"/>
-        </w:rPr>
-      </w:pPr>
-      <w:r>
-        <w:rPr>
-          <w:rFonts w:asciiTheme="majorBidi" w:hAnsiTheme="majorBidi" w:cstheme="majorBidi"/>
-          <w:sz w:val="28"/>
-          <w:szCs w:val="28"/>
-        </w:rPr>
-        <w:t>Design an IoT board</w:t>
-      </w:r>
-      <w:r>
-        <w:rPr>
-          <w:rFonts w:asciiTheme="majorBidi" w:hAnsiTheme="majorBidi" w:cstheme="majorBidi"/>
-          <w:sz w:val="28"/>
-          <w:szCs w:val="28"/>
-          <w:lang w:bidi="fa-IR"/>
-        </w:rPr>
-        <w:t xml:space="preserve"> based on ESP32-S to detect color ranges and send result to server through JSON file by HTTP (post method).</w:t>
-      </w:r>
-    </w:p>
-    <w:p>
-      <w:pPr>
-        <w:rPr>
-          <w:rFonts w:asciiTheme="majorBidi" w:hAnsiTheme="majorBidi" w:cstheme="majorBidi"/>
-          <w:sz w:val="28"/>
-          <w:szCs w:val="28"/>
-          <w:lang w:bidi="fa-IR"/>
-        </w:rPr>
-      </w:pPr>
-    </w:p>
-    <w:p>
-      <w:pPr>
+        <w:jc w:val="both"/>
+        <w:rPr>
+          <w:rFonts w:asciiTheme="majorBidi" w:hAnsiTheme="majorBidi" w:cstheme="majorBidi"/>
+          <w:sz w:val="28"/>
+          <w:szCs w:val="28"/>
+          <w:rtl/>
+        </w:rPr>
+      </w:pPr>
+      <w:r>
+        <w:rPr>
+          <w:rFonts w:asciiTheme="majorBidi" w:hAnsiTheme="majorBidi" w:cstheme="majorBidi"/>
+          <w:sz w:val="28"/>
+          <w:szCs w:val="28"/>
+        </w:rPr>
+        <w:t>This project involves the design of an IoT board based on the ESP32-S microcontroller to detect specific color ranges through a camera module. The detected color data is processed and sent to a remote server using the HTTP POST method in a JSON format.</w:t>
+      </w:r>
+    </w:p>
+    <w:p>
+      <w:pPr>
+        <w:jc w:val="both"/>
+        <w:rPr>
+          <w:rFonts w:asciiTheme="majorBidi" w:hAnsiTheme="majorBidi" w:cstheme="majorBidi"/>
+          <w:sz w:val="28"/>
+          <w:szCs w:val="28"/>
+        </w:rPr>
+      </w:pPr>
+    </w:p>
+    <w:p>
+      <w:pPr>
+        <w:jc w:val="both"/>
         <w:rPr>
           <w:rFonts w:asciiTheme="majorBidi" w:hAnsiTheme="majorBidi" w:cstheme="majorBidi"/>
           <w:sz w:val="28"/>
@@ -555,6 +557,7 @@
           <w:numId w:val="4"/>
         </w:numPr>
         <w:spacing w:line="276" w:lineRule="auto"/>
+        <w:jc w:val="both"/>
         <w:rPr>
           <w:rFonts w:asciiTheme="majorBidi" w:hAnsiTheme="majorBidi" w:cstheme="majorBidi"/>
           <w:sz w:val="28"/>
@@ -580,6 +583,7 @@
           <w:numId w:val="5"/>
         </w:numPr>
         <w:spacing w:line="276" w:lineRule="auto"/>
+        <w:jc w:val="both"/>
         <w:rPr>
           <w:rFonts w:asciiTheme="majorBidi" w:hAnsiTheme="majorBidi" w:cstheme="majorBidi"/>
           <w:sz w:val="28"/>
@@ -605,6 +609,7 @@
           <w:numId w:val="5"/>
         </w:numPr>
         <w:spacing w:line="276" w:lineRule="auto"/>
+        <w:jc w:val="both"/>
         <w:rPr>
           <w:rFonts w:asciiTheme="majorBidi" w:hAnsiTheme="majorBidi" w:cstheme="majorBidi"/>
           <w:sz w:val="28"/>
@@ -630,6 +635,7 @@
           <w:numId w:val="5"/>
         </w:numPr>
         <w:spacing w:line="276" w:lineRule="auto"/>
+        <w:jc w:val="both"/>
         <w:rPr>
           <w:rFonts w:asciiTheme="majorBidi" w:hAnsiTheme="majorBidi" w:cstheme="majorBidi"/>
           <w:sz w:val="28"/>
@@ -655,6 +661,7 @@
           <w:numId w:val="5"/>
         </w:numPr>
         <w:spacing w:line="276" w:lineRule="auto"/>
+        <w:jc w:val="both"/>
         <w:rPr>
           <w:rFonts w:asciiTheme="majorBidi" w:hAnsiTheme="majorBidi" w:cstheme="majorBidi"/>
           <w:sz w:val="28"/>
@@ -680,6 +687,7 @@
           <w:numId w:val="5"/>
         </w:numPr>
         <w:spacing w:line="276" w:lineRule="auto"/>
+        <w:jc w:val="both"/>
         <w:rPr>
           <w:rFonts w:asciiTheme="majorBidi" w:hAnsiTheme="majorBidi" w:cstheme="majorBidi"/>
           <w:sz w:val="28"/>
@@ -705,6 +713,7 @@
           <w:numId w:val="5"/>
         </w:numPr>
         <w:spacing w:line="276" w:lineRule="auto"/>
+        <w:jc w:val="both"/>
         <w:rPr>
           <w:rFonts w:asciiTheme="majorBidi" w:hAnsiTheme="majorBidi" w:cstheme="majorBidi"/>
           <w:sz w:val="28"/>
@@ -730,6 +739,7 @@
           <w:numId w:val="5"/>
         </w:numPr>
         <w:spacing w:line="276" w:lineRule="auto"/>
+        <w:jc w:val="both"/>
         <w:rPr>
           <w:rFonts w:asciiTheme="majorBidi" w:hAnsiTheme="majorBidi" w:cstheme="majorBidi"/>
           <w:sz w:val="28"/>
@@ -755,6 +765,7 @@
           <w:numId w:val="5"/>
         </w:numPr>
         <w:spacing w:line="276" w:lineRule="auto"/>
+        <w:jc w:val="both"/>
         <w:rPr>
           <w:rFonts w:asciiTheme="majorBidi" w:hAnsiTheme="majorBidi" w:cstheme="majorBidi"/>
           <w:sz w:val="28"/>
@@ -780,6 +791,7 @@
           <w:numId w:val="5"/>
         </w:numPr>
         <w:spacing w:line="276" w:lineRule="auto"/>
+        <w:jc w:val="both"/>
         <w:rPr>
           <w:rFonts w:asciiTheme="majorBidi" w:hAnsiTheme="majorBidi" w:cstheme="majorBidi"/>
           <w:sz w:val="28"/>
@@ -805,6 +817,7 @@
           <w:numId w:val="5"/>
         </w:numPr>
         <w:spacing w:line="276" w:lineRule="auto"/>
+        <w:jc w:val="both"/>
         <w:rPr>
           <w:rFonts w:asciiTheme="majorBidi" w:hAnsiTheme="majorBidi" w:cstheme="majorBidi"/>
           <w:sz w:val="28"/>
@@ -830,6 +843,7 @@
           <w:numId w:val="5"/>
         </w:numPr>
         <w:spacing w:line="276" w:lineRule="auto"/>
+        <w:jc w:val="both"/>
         <w:rPr>
           <w:rFonts w:asciiTheme="majorBidi" w:hAnsiTheme="majorBidi" w:cstheme="majorBidi"/>
           <w:sz w:val="28"/>
@@ -855,6 +869,7 @@
           <w:numId w:val="5"/>
         </w:numPr>
         <w:spacing w:line="276" w:lineRule="auto"/>
+        <w:jc w:val="both"/>
         <w:rPr>
           <w:rFonts w:asciiTheme="majorBidi" w:hAnsiTheme="majorBidi" w:cstheme="majorBidi"/>
           <w:sz w:val="28"/>
@@ -874,6 +889,7 @@
     </w:p>
     <w:p>
       <w:pPr>
+        <w:jc w:val="both"/>
         <w:rPr>
           <w:rFonts w:asciiTheme="majorBidi" w:hAnsiTheme="majorBidi" w:cstheme="majorBidi"/>
           <w:sz w:val="28"/>
@@ -890,6 +906,7 @@
           <w:numId w:val="4"/>
         </w:numPr>
         <w:spacing w:line="276" w:lineRule="auto"/>
+        <w:jc w:val="both"/>
         <w:rPr>
           <w:rFonts w:asciiTheme="majorBidi" w:hAnsiTheme="majorBidi" w:cstheme="majorBidi"/>
           <w:sz w:val="28"/>
@@ -915,6 +932,7 @@
           <w:numId w:val="5"/>
         </w:numPr>
         <w:spacing w:line="276" w:lineRule="auto"/>
+        <w:jc w:val="both"/>
         <w:rPr>
           <w:rFonts w:asciiTheme="majorBidi" w:hAnsiTheme="majorBidi" w:cstheme="majorBidi"/>
           <w:sz w:val="28"/>
@@ -922,7 +940,6 @@
           <w:lang w:bidi="fa-IR"/>
         </w:rPr>
       </w:pPr>
-      <w:proofErr w:type="spellStart"/>
       <w:r>
         <w:rPr>
           <w:rFonts w:asciiTheme="majorBidi" w:hAnsiTheme="majorBidi" w:cstheme="majorBidi"/>
@@ -930,17 +947,7 @@
           <w:szCs w:val="28"/>
           <w:lang w:bidi="fa-IR"/>
         </w:rPr>
-        <w:t>VScode</w:t>
-      </w:r>
-      <w:proofErr w:type="spellEnd"/>
-      <w:r>
-        <w:rPr>
-          <w:rFonts w:asciiTheme="majorBidi" w:hAnsiTheme="majorBidi" w:cstheme="majorBidi"/>
-          <w:sz w:val="28"/>
-          <w:szCs w:val="28"/>
-          <w:lang w:bidi="fa-IR"/>
-        </w:rPr>
-        <w:t>, platform IO extension.</w:t>
+        <w:t>VScode, platform IO extension.</w:t>
       </w:r>
     </w:p>
     <w:p>
@@ -951,6 +958,7 @@
           <w:numId w:val="5"/>
         </w:numPr>
         <w:spacing w:line="276" w:lineRule="auto"/>
+        <w:jc w:val="both"/>
         <w:rPr>
           <w:rFonts w:asciiTheme="majorBidi" w:hAnsiTheme="majorBidi" w:cstheme="majorBidi"/>
           <w:sz w:val="28"/>
@@ -976,6 +984,7 @@
           <w:numId w:val="5"/>
         </w:numPr>
         <w:spacing w:line="276" w:lineRule="auto"/>
+        <w:jc w:val="both"/>
         <w:rPr>
           <w:rFonts w:asciiTheme="majorBidi" w:hAnsiTheme="majorBidi" w:cstheme="majorBidi"/>
           <w:sz w:val="28"/>
@@ -1001,6 +1010,7 @@
           <w:numId w:val="5"/>
         </w:numPr>
         <w:spacing w:line="276" w:lineRule="auto"/>
+        <w:jc w:val="both"/>
         <w:rPr>
           <w:rFonts w:asciiTheme="majorBidi" w:hAnsiTheme="majorBidi" w:cstheme="majorBidi"/>
           <w:sz w:val="28"/>
@@ -1020,55 +1030,1102 @@
     </w:p>
     <w:p>
       <w:pPr>
-        <w:rPr>
-          <w:rFonts w:asciiTheme="majorBidi" w:hAnsiTheme="majorBidi" w:cstheme="majorBidi"/>
-          <w:sz w:val="28"/>
-          <w:szCs w:val="28"/>
+        <w:jc w:val="both"/>
+        <w:rPr>
+          <w:rFonts w:asciiTheme="majorBidi" w:hAnsiTheme="majorBidi" w:cstheme="majorBidi"/>
+          <w:sz w:val="28"/>
+          <w:szCs w:val="28"/>
+          <w:rtl/>
           <w:lang w:bidi="fa-IR"/>
         </w:rPr>
       </w:pPr>
     </w:p>
     <w:p>
       <w:pPr>
-        <w:rPr>
-          <w:rFonts w:asciiTheme="majorBidi" w:hAnsiTheme="majorBidi" w:cstheme="majorBidi"/>
-          <w:sz w:val="28"/>
-          <w:szCs w:val="28"/>
+        <w:jc w:val="both"/>
+        <w:rPr>
+          <w:rFonts w:asciiTheme="majorBidi" w:hAnsiTheme="majorBidi" w:cstheme="majorBidi"/>
+          <w:sz w:val="28"/>
+          <w:szCs w:val="28"/>
+          <w:rtl/>
           <w:lang w:bidi="fa-IR"/>
         </w:rPr>
       </w:pPr>
     </w:p>
     <w:p>
       <w:pPr>
-        <w:rPr>
-          <w:rFonts w:asciiTheme="majorBidi" w:hAnsiTheme="majorBidi" w:cstheme="majorBidi"/>
-          <w:sz w:val="28"/>
-          <w:szCs w:val="28"/>
+        <w:jc w:val="both"/>
+        <w:rPr>
+          <w:rFonts w:asciiTheme="majorBidi" w:hAnsiTheme="majorBidi" w:cstheme="majorBidi"/>
+          <w:sz w:val="28"/>
+          <w:szCs w:val="28"/>
+          <w:rtl/>
           <w:lang w:bidi="fa-IR"/>
         </w:rPr>
       </w:pPr>
     </w:p>
     <w:p>
       <w:pPr>
-        <w:rPr>
-          <w:rFonts w:asciiTheme="majorBidi" w:hAnsiTheme="majorBidi" w:cstheme="majorBidi"/>
-          <w:sz w:val="28"/>
-          <w:szCs w:val="28"/>
+        <w:jc w:val="both"/>
+        <w:rPr>
+          <w:rFonts w:asciiTheme="majorBidi" w:hAnsiTheme="majorBidi" w:cstheme="majorBidi"/>
+          <w:sz w:val="28"/>
+          <w:szCs w:val="28"/>
+          <w:rtl/>
           <w:lang w:bidi="fa-IR"/>
         </w:rPr>
       </w:pPr>
     </w:p>
     <w:p>
       <w:pPr>
+        <w:jc w:val="both"/>
+        <w:rPr>
+          <w:rFonts w:ascii="Times New Roman" w:eastAsia="Times New Roman" w:hAnsi="Times New Roman" w:cs="Times New Roman"/>
+          <w:b/>
+          <w:bCs/>
+          <w:kern w:val="0"/>
+          <w:sz w:val="36"/>
+          <w:szCs w:val="36"/>
+          <w14:ligatures w14:val="none"/>
+        </w:rPr>
+      </w:pPr>
+      <w:r>
         <w:rPr>
           <w:rFonts w:asciiTheme="majorBidi" w:hAnsiTheme="majorBidi" w:cstheme="majorBidi"/>
           <w:sz w:val="28"/>
           <w:szCs w:val="28"/>
           <w:lang w:bidi="fa-IR"/>
         </w:rPr>
-      </w:pPr>
-    </w:p>
-    <w:p/>
+        <w:lastRenderedPageBreak/>
+        <w:t>Introduction</w:t>
+      </w:r>
+    </w:p>
+    <w:p>
+      <w:pPr>
+        <w:jc w:val="both"/>
+        <w:rPr>
+          <w:rFonts w:ascii="Times New Roman" w:eastAsia="Times New Roman" w:hAnsi="Times New Roman" w:cs="Times New Roman"/>
+          <w:kern w:val="0"/>
+          <w:rtl/>
+          <w14:ligatures w14:val="none"/>
+        </w:rPr>
+      </w:pPr>
+      <w:r>
+        <w:rPr>
+          <w:rFonts w:ascii="Times New Roman" w:eastAsia="Times New Roman" w:hAnsi="Times New Roman" w:cs="Times New Roman"/>
+          <w:kern w:val="0"/>
+          <w14:ligatures w14:val="none"/>
+        </w:rPr>
+        <w:t>Color detection systems are widely used in industrial, agricultural, and consumer applications. This project aims to implement a low-cost, embedded color detection system that transmits data to a server for monitoring or control purposes. The system is based on ESP32 and can be integrated with other IoT systems.</w:t>
+      </w:r>
+    </w:p>
+    <w:p>
+      <w:pPr>
+        <w:jc w:val="both"/>
+        <w:rPr>
+          <w:rFonts w:ascii="Times New Roman" w:eastAsia="Times New Roman" w:hAnsi="Times New Roman" w:cs="Times New Roman"/>
+          <w:b/>
+          <w:bCs/>
+          <w:kern w:val="0"/>
+          <w14:ligatures w14:val="none"/>
+        </w:rPr>
+      </w:pPr>
+      <w:r>
+        <w:rPr>
+          <w:rFonts w:ascii="Times New Roman" w:eastAsia="Times New Roman" w:hAnsi="Times New Roman" w:cs="Times New Roman"/>
+          <w:b/>
+          <w:bCs/>
+          <w:kern w:val="0"/>
+          <w14:ligatures w14:val="none"/>
+        </w:rPr>
+        <w:t>System Overview</w:t>
+      </w:r>
+    </w:p>
+    <w:p>
+      <w:pPr>
+        <w:jc w:val="both"/>
+        <w:rPr>
+          <w:rFonts w:ascii="Times New Roman" w:eastAsia="Times New Roman" w:hAnsi="Times New Roman" w:cs="Times New Roman"/>
+          <w:kern w:val="0"/>
+          <w14:ligatures w14:val="none"/>
+        </w:rPr>
+      </w:pPr>
+      <w:r>
+        <w:rPr>
+          <w:rFonts w:ascii="Times New Roman" w:eastAsia="Times New Roman" w:hAnsi="Times New Roman" w:cs="Times New Roman"/>
+          <w:kern w:val="0"/>
+          <w14:ligatures w14:val="none"/>
+        </w:rPr>
+        <w:t>The system includes a camera</w:t>
+      </w:r>
+      <w:r>
+        <w:rPr>
+          <w:rFonts w:ascii="Times New Roman" w:eastAsia="Times New Roman" w:hAnsi="Times New Roman" w:cs="Times New Roman"/>
+          <w:kern w:val="0"/>
+          <w14:ligatures w14:val="none"/>
+        </w:rPr>
+        <w:t xml:space="preserve"> (OV2640)</w:t>
+      </w:r>
+      <w:r>
+        <w:rPr>
+          <w:rFonts w:ascii="Times New Roman" w:eastAsia="Times New Roman" w:hAnsi="Times New Roman" w:cs="Times New Roman"/>
+          <w:kern w:val="0"/>
+          <w14:ligatures w14:val="none"/>
+        </w:rPr>
+        <w:t xml:space="preserve"> that captures an image, a</w:t>
+      </w:r>
+      <w:r>
+        <w:rPr>
+          <w:rFonts w:ascii="Times New Roman" w:eastAsia="Times New Roman" w:hAnsi="Times New Roman" w:cs="Times New Roman"/>
+          <w:kern w:val="0"/>
+          <w14:ligatures w14:val="none"/>
+        </w:rPr>
+        <w:t xml:space="preserve"> ESP32-S</w:t>
+      </w:r>
+      <w:r>
+        <w:rPr>
+          <w:rFonts w:ascii="Times New Roman" w:eastAsia="Times New Roman" w:hAnsi="Times New Roman" w:cs="Times New Roman"/>
+          <w:kern w:val="0"/>
+          <w14:ligatures w14:val="none"/>
+        </w:rPr>
+        <w:t xml:space="preserve"> microcontroller that processes the image to detect color ranges</w:t>
+      </w:r>
+      <w:r>
+        <w:rPr>
+          <w:rFonts w:ascii="Times New Roman" w:eastAsia="Times New Roman" w:hAnsi="Times New Roman" w:cs="Times New Roman"/>
+          <w:kern w:val="0"/>
+          <w14:ligatures w14:val="none"/>
+        </w:rPr>
+        <w:t xml:space="preserve"> and</w:t>
+      </w:r>
+      <w:r>
+        <w:rPr>
+          <w:rFonts w:ascii="Times New Roman" w:eastAsia="Times New Roman" w:hAnsi="Times New Roman" w:cs="Times New Roman"/>
+          <w:kern w:val="0"/>
+          <w14:ligatures w14:val="none"/>
+        </w:rPr>
+        <w:t xml:space="preserve"> sends data to a server. The system also includes output modules such as a relay or buzzer that can be triggered based on the color detection result.</w:t>
+      </w:r>
+    </w:p>
+    <w:p>
+      <w:pPr>
+        <w:jc w:val="both"/>
+        <w:rPr>
+          <w:rFonts w:ascii="Times New Roman" w:eastAsia="Times New Roman" w:hAnsi="Times New Roman" w:cs="Times New Roman"/>
+          <w:b/>
+          <w:bCs/>
+          <w:kern w:val="0"/>
+          <w14:ligatures w14:val="none"/>
+        </w:rPr>
+      </w:pPr>
+      <w:r>
+        <w:rPr>
+          <w:rFonts w:ascii="Times New Roman" w:eastAsia="Times New Roman" w:hAnsi="Times New Roman" w:cs="Times New Roman"/>
+          <w:b/>
+          <w:bCs/>
+          <w:kern w:val="0"/>
+          <w14:ligatures w14:val="none"/>
+        </w:rPr>
+        <w:t>Hardware Architecture</w:t>
+      </w:r>
+    </w:p>
+    <w:p>
+      <w:pPr>
+        <w:jc w:val="both"/>
+        <w:rPr>
+          <w:rFonts w:ascii="Times New Roman" w:eastAsia="Times New Roman" w:hAnsi="Times New Roman" w:cs="Times New Roman"/>
+          <w:kern w:val="0"/>
+          <w14:ligatures w14:val="none"/>
+        </w:rPr>
+      </w:pPr>
+      <w:r>
+        <w:rPr>
+          <w:rFonts w:ascii="Times New Roman" w:eastAsia="Times New Roman" w:hAnsi="Times New Roman" w:cs="Times New Roman"/>
+          <w:kern w:val="0"/>
+          <w14:ligatures w14:val="none"/>
+        </w:rPr>
+        <w:t xml:space="preserve">The ESP32-S is used as the main controller due to its processing power and built-in </w:t>
+      </w:r>
+      <w:r>
+        <w:rPr>
+          <w:rFonts w:ascii="Times New Roman" w:eastAsia="Times New Roman" w:hAnsi="Times New Roman" w:cs="Times New Roman"/>
+          <w:kern w:val="0"/>
+          <w14:ligatures w14:val="none"/>
+        </w:rPr>
+        <w:t>WIFI</w:t>
+      </w:r>
+      <w:r>
+        <w:rPr>
+          <w:rFonts w:ascii="Times New Roman" w:eastAsia="Times New Roman" w:hAnsi="Times New Roman" w:cs="Times New Roman"/>
+          <w:kern w:val="0"/>
+          <w14:ligatures w14:val="none"/>
+        </w:rPr>
+        <w:t xml:space="preserve"> capability. The OV2640 camera captures images, and additional components like a relay and buzzer provide physical output. The AMS117 regulator ensures proper voltage conversion, and the CH340G allows USB communication.</w:t>
+      </w:r>
+    </w:p>
+    <w:p>
+      <w:pPr>
+        <w:jc w:val="both"/>
+        <w:rPr>
+          <w:rFonts w:ascii="Times New Roman" w:eastAsia="Times New Roman" w:hAnsi="Times New Roman" w:cs="Times New Roman"/>
+          <w:kern w:val="0"/>
+          <w14:ligatures w14:val="none"/>
+        </w:rPr>
+      </w:pPr>
+      <w:r>
+        <w:rPr>
+          <w:rFonts w:ascii="Times New Roman" w:eastAsia="Times New Roman" w:hAnsi="Times New Roman" w:cs="Times New Roman"/>
+          <w:kern w:val="0"/>
+          <w14:ligatures w14:val="none"/>
+        </w:rPr>
+        <w:t>A schematic diagram should include:</w:t>
+      </w:r>
+    </w:p>
+    <w:p>
+      <w:pPr>
+        <w:numPr>
+          <w:ilvl w:val="0"/>
+          <w:numId w:val="6"/>
+        </w:numPr>
+        <w:jc w:val="both"/>
+        <w:rPr>
+          <w:rFonts w:ascii="Times New Roman" w:eastAsia="Times New Roman" w:hAnsi="Times New Roman" w:cs="Times New Roman"/>
+          <w:kern w:val="0"/>
+          <w14:ligatures w14:val="none"/>
+        </w:rPr>
+      </w:pPr>
+      <w:r>
+        <w:rPr>
+          <w:rFonts w:ascii="Times New Roman" w:eastAsia="Times New Roman" w:hAnsi="Times New Roman" w:cs="Times New Roman"/>
+          <w:kern w:val="0"/>
+          <w14:ligatures w14:val="none"/>
+        </w:rPr>
+        <w:t>ESP32 connections</w:t>
+      </w:r>
+    </w:p>
+    <w:p>
+      <w:pPr>
+        <w:numPr>
+          <w:ilvl w:val="0"/>
+          <w:numId w:val="6"/>
+        </w:numPr>
+        <w:jc w:val="both"/>
+        <w:rPr>
+          <w:rFonts w:ascii="Times New Roman" w:eastAsia="Times New Roman" w:hAnsi="Times New Roman" w:cs="Times New Roman"/>
+          <w:kern w:val="0"/>
+          <w14:ligatures w14:val="none"/>
+        </w:rPr>
+      </w:pPr>
+      <w:r>
+        <w:rPr>
+          <w:rFonts w:ascii="Times New Roman" w:eastAsia="Times New Roman" w:hAnsi="Times New Roman" w:cs="Times New Roman"/>
+          <w:kern w:val="0"/>
+          <w14:ligatures w14:val="none"/>
+        </w:rPr>
+        <w:t>OV2640 wiring</w:t>
+      </w:r>
+    </w:p>
+    <w:p>
+      <w:pPr>
+        <w:numPr>
+          <w:ilvl w:val="0"/>
+          <w:numId w:val="6"/>
+        </w:numPr>
+        <w:jc w:val="both"/>
+        <w:rPr>
+          <w:rFonts w:ascii="Times New Roman" w:eastAsia="Times New Roman" w:hAnsi="Times New Roman" w:cs="Times New Roman"/>
+          <w:kern w:val="0"/>
+          <w14:ligatures w14:val="none"/>
+        </w:rPr>
+      </w:pPr>
+      <w:r>
+        <w:rPr>
+          <w:rFonts w:ascii="Times New Roman" w:eastAsia="Times New Roman" w:hAnsi="Times New Roman" w:cs="Times New Roman"/>
+          <w:kern w:val="0"/>
+          <w14:ligatures w14:val="none"/>
+        </w:rPr>
+        <w:t>Relay and buzzer control lines</w:t>
+      </w:r>
+    </w:p>
+    <w:p>
+      <w:pPr>
+        <w:numPr>
+          <w:ilvl w:val="0"/>
+          <w:numId w:val="6"/>
+        </w:numPr>
+        <w:jc w:val="both"/>
+        <w:rPr>
+          <w:rFonts w:ascii="Times New Roman" w:eastAsia="Times New Roman" w:hAnsi="Times New Roman" w:cs="Times New Roman"/>
+          <w:kern w:val="0"/>
+          <w14:ligatures w14:val="none"/>
+        </w:rPr>
+      </w:pPr>
+      <w:r>
+        <w:rPr>
+          <w:rFonts w:ascii="Times New Roman" w:eastAsia="Times New Roman" w:hAnsi="Times New Roman" w:cs="Times New Roman"/>
+          <w:kern w:val="0"/>
+          <w14:ligatures w14:val="none"/>
+        </w:rPr>
+        <w:t>Power supply architecture</w:t>
+      </w:r>
+    </w:p>
+    <w:p>
+      <w:pPr>
+        <w:jc w:val="both"/>
+        <w:rPr>
+          <w:rFonts w:ascii="Times New Roman" w:eastAsia="Times New Roman" w:hAnsi="Times New Roman" w:cs="Times New Roman"/>
+          <w:kern w:val="0"/>
+          <w14:ligatures w14:val="none"/>
+        </w:rPr>
+      </w:pPr>
+    </w:p>
+    <w:p>
+      <w:pPr>
+        <w:jc w:val="both"/>
+        <w:rPr>
+          <w:rFonts w:ascii="Times New Roman" w:eastAsia="Times New Roman" w:hAnsi="Times New Roman" w:cs="Times New Roman"/>
+          <w:b/>
+          <w:bCs/>
+          <w:kern w:val="0"/>
+          <w14:ligatures w14:val="none"/>
+        </w:rPr>
+      </w:pPr>
+      <w:r>
+        <w:rPr>
+          <w:rFonts w:ascii="Times New Roman" w:eastAsia="Times New Roman" w:hAnsi="Times New Roman" w:cs="Times New Roman"/>
+          <w:b/>
+          <w:bCs/>
+          <w:kern w:val="0"/>
+          <w14:ligatures w14:val="none"/>
+        </w:rPr>
+        <w:t>Software Architecture</w:t>
+      </w:r>
+    </w:p>
+    <w:p>
+      <w:pPr>
+        <w:jc w:val="both"/>
+        <w:rPr>
+          <w:rFonts w:ascii="Times New Roman" w:eastAsia="Times New Roman" w:hAnsi="Times New Roman" w:cs="Times New Roman"/>
+          <w:kern w:val="0"/>
+          <w14:ligatures w14:val="none"/>
+        </w:rPr>
+      </w:pPr>
+      <w:r>
+        <w:rPr>
+          <w:rFonts w:ascii="Times New Roman" w:eastAsia="Times New Roman" w:hAnsi="Times New Roman" w:cs="Times New Roman"/>
+          <w:kern w:val="0"/>
+          <w14:ligatures w14:val="none"/>
+        </w:rPr>
+        <w:t xml:space="preserve">The ESP32 is programmed using the Arduino framework with </w:t>
+      </w:r>
+      <w:r>
+        <w:rPr>
+          <w:rFonts w:ascii="Times New Roman" w:eastAsia="Times New Roman" w:hAnsi="Times New Roman" w:cs="Times New Roman"/>
+          <w:kern w:val="0"/>
+          <w14:ligatures w14:val="none"/>
+        </w:rPr>
+        <w:t>Platform</w:t>
+      </w:r>
+      <w:r>
+        <w:rPr>
+          <w:rFonts w:ascii="Times New Roman" w:eastAsia="Times New Roman" w:hAnsi="Times New Roman" w:cs="Times New Roman"/>
+          <w:kern w:val="0"/>
+          <w14:ligatures w14:val="none"/>
+        </w:rPr>
+        <w:t>-</w:t>
+      </w:r>
+      <w:r>
+        <w:rPr>
+          <w:rFonts w:ascii="Times New Roman" w:eastAsia="Times New Roman" w:hAnsi="Times New Roman" w:cs="Times New Roman"/>
+          <w:kern w:val="0"/>
+          <w14:ligatures w14:val="none"/>
+        </w:rPr>
+        <w:t>IO</w:t>
+      </w:r>
+      <w:r>
+        <w:rPr>
+          <w:rFonts w:ascii="Times New Roman" w:eastAsia="Times New Roman" w:hAnsi="Times New Roman" w:cs="Times New Roman"/>
+          <w:kern w:val="0"/>
+          <w14:ligatures w14:val="none"/>
+        </w:rPr>
+        <w:t>. The program follows this sequence:</w:t>
+      </w:r>
+    </w:p>
+    <w:p>
+      <w:pPr>
+        <w:numPr>
+          <w:ilvl w:val="0"/>
+          <w:numId w:val="7"/>
+        </w:numPr>
+        <w:jc w:val="both"/>
+        <w:rPr>
+          <w:rFonts w:ascii="Times New Roman" w:eastAsia="Times New Roman" w:hAnsi="Times New Roman" w:cs="Times New Roman"/>
+          <w:kern w:val="0"/>
+          <w14:ligatures w14:val="none"/>
+        </w:rPr>
+      </w:pPr>
+      <w:r>
+        <w:rPr>
+          <w:rFonts w:ascii="Times New Roman" w:eastAsia="Times New Roman" w:hAnsi="Times New Roman" w:cs="Times New Roman"/>
+          <w:kern w:val="0"/>
+          <w14:ligatures w14:val="none"/>
+        </w:rPr>
+        <w:t xml:space="preserve">Initialize camera and </w:t>
+      </w:r>
+      <w:r>
+        <w:rPr>
+          <w:rFonts w:ascii="Times New Roman" w:eastAsia="Times New Roman" w:hAnsi="Times New Roman" w:cs="Times New Roman"/>
+          <w:kern w:val="0"/>
+          <w14:ligatures w14:val="none"/>
+        </w:rPr>
+        <w:t>WIFI</w:t>
+      </w:r>
+    </w:p>
+    <w:p>
+      <w:pPr>
+        <w:numPr>
+          <w:ilvl w:val="0"/>
+          <w:numId w:val="7"/>
+        </w:numPr>
+        <w:jc w:val="both"/>
+        <w:rPr>
+          <w:rFonts w:ascii="Times New Roman" w:eastAsia="Times New Roman" w:hAnsi="Times New Roman" w:cs="Times New Roman"/>
+          <w:kern w:val="0"/>
+          <w14:ligatures w14:val="none"/>
+        </w:rPr>
+      </w:pPr>
+      <w:r>
+        <w:rPr>
+          <w:rFonts w:ascii="Times New Roman" w:eastAsia="Times New Roman" w:hAnsi="Times New Roman" w:cs="Times New Roman"/>
+          <w:kern w:val="0"/>
+          <w14:ligatures w14:val="none"/>
+        </w:rPr>
+        <w:t>Capture image</w:t>
+      </w:r>
+    </w:p>
+    <w:p>
+      <w:pPr>
+        <w:numPr>
+          <w:ilvl w:val="0"/>
+          <w:numId w:val="7"/>
+        </w:numPr>
+        <w:jc w:val="both"/>
+        <w:rPr>
+          <w:rFonts w:ascii="Times New Roman" w:eastAsia="Times New Roman" w:hAnsi="Times New Roman" w:cs="Times New Roman"/>
+          <w:kern w:val="0"/>
+          <w14:ligatures w14:val="none"/>
+        </w:rPr>
+      </w:pPr>
+      <w:r>
+        <w:rPr>
+          <w:rFonts w:ascii="Times New Roman" w:eastAsia="Times New Roman" w:hAnsi="Times New Roman" w:cs="Times New Roman"/>
+          <w:kern w:val="0"/>
+          <w14:ligatures w14:val="none"/>
+        </w:rPr>
+        <w:t>Process image to detect color using RGB/HSV thresholding</w:t>
+      </w:r>
+    </w:p>
+    <w:p>
+      <w:pPr>
+        <w:numPr>
+          <w:ilvl w:val="0"/>
+          <w:numId w:val="7"/>
+        </w:numPr>
+        <w:jc w:val="both"/>
+        <w:rPr>
+          <w:rFonts w:ascii="Times New Roman" w:eastAsia="Times New Roman" w:hAnsi="Times New Roman" w:cs="Times New Roman"/>
+          <w:kern w:val="0"/>
+          <w14:ligatures w14:val="none"/>
+        </w:rPr>
+      </w:pPr>
+      <w:r>
+        <w:rPr>
+          <w:rFonts w:ascii="Times New Roman" w:eastAsia="Times New Roman" w:hAnsi="Times New Roman" w:cs="Times New Roman"/>
+          <w:kern w:val="0"/>
+          <w14:ligatures w14:val="none"/>
+        </w:rPr>
+        <w:t>Create JSON object with color detection result</w:t>
+      </w:r>
+    </w:p>
+    <w:p>
+      <w:pPr>
+        <w:numPr>
+          <w:ilvl w:val="0"/>
+          <w:numId w:val="7"/>
+        </w:numPr>
+        <w:jc w:val="both"/>
+        <w:rPr>
+          <w:rFonts w:ascii="Times New Roman" w:eastAsia="Times New Roman" w:hAnsi="Times New Roman" w:cs="Times New Roman"/>
+          <w:kern w:val="0"/>
+          <w14:ligatures w14:val="none"/>
+        </w:rPr>
+      </w:pPr>
+      <w:r>
+        <w:rPr>
+          <w:rFonts w:ascii="Times New Roman" w:eastAsia="Times New Roman" w:hAnsi="Times New Roman" w:cs="Times New Roman"/>
+          <w:kern w:val="0"/>
+          <w14:ligatures w14:val="none"/>
+        </w:rPr>
+        <w:t>Send JSON to server via HTTP POST</w:t>
+      </w:r>
+    </w:p>
+    <w:p>
+      <w:pPr>
+        <w:jc w:val="both"/>
+        <w:rPr>
+          <w:rFonts w:ascii="Times New Roman" w:eastAsia="Times New Roman" w:hAnsi="Times New Roman" w:cs="Times New Roman"/>
+          <w:kern w:val="0"/>
+          <w14:ligatures w14:val="none"/>
+        </w:rPr>
+      </w:pPr>
+    </w:p>
+    <w:p>
+      <w:pPr>
+        <w:jc w:val="both"/>
+        <w:rPr>
+          <w:rFonts w:ascii="Times New Roman" w:eastAsia="Times New Roman" w:hAnsi="Times New Roman" w:cs="Times New Roman"/>
+          <w:kern w:val="0"/>
+          <w14:ligatures w14:val="none"/>
+        </w:rPr>
+      </w:pPr>
+    </w:p>
+    <w:p>
+      <w:pPr>
+        <w:jc w:val="both"/>
+        <w:rPr>
+          <w:rFonts w:ascii="Times New Roman" w:eastAsia="Times New Roman" w:hAnsi="Times New Roman" w:cs="Times New Roman"/>
+          <w:b/>
+          <w:bCs/>
+          <w:kern w:val="0"/>
+          <w14:ligatures w14:val="none"/>
+        </w:rPr>
+      </w:pPr>
+      <w:r>
+        <w:rPr>
+          <w:rFonts w:ascii="Times New Roman" w:eastAsia="Times New Roman" w:hAnsi="Times New Roman" w:cs="Times New Roman"/>
+          <w:b/>
+          <w:bCs/>
+          <w:kern w:val="0"/>
+          <w14:ligatures w14:val="none"/>
+        </w:rPr>
+        <w:lastRenderedPageBreak/>
+        <w:t>Server Side</w:t>
+      </w:r>
+    </w:p>
+    <w:p>
+      <w:pPr>
+        <w:jc w:val="both"/>
+        <w:rPr>
+          <w:rFonts w:ascii="Times New Roman" w:eastAsia="Times New Roman" w:hAnsi="Times New Roman" w:cs="Times New Roman"/>
+          <w:kern w:val="0"/>
+          <w14:ligatures w14:val="none"/>
+        </w:rPr>
+      </w:pPr>
+      <w:r>
+        <w:rPr>
+          <w:rFonts w:ascii="Times New Roman" w:eastAsia="Times New Roman" w:hAnsi="Times New Roman" w:cs="Times New Roman"/>
+          <w:kern w:val="0"/>
+          <w14:ligatures w14:val="none"/>
+        </w:rPr>
+        <w:t>The server receives POST requests using a PHP file. The data can be stored in a MySQL database using XAMPP. Server-side code parses the JSON and logs the information.</w:t>
+      </w:r>
+    </w:p>
+    <w:p>
+      <w:pPr>
+        <w:jc w:val="both"/>
+        <w:rPr>
+          <w:rFonts w:ascii="Times New Roman" w:eastAsia="Times New Roman" w:hAnsi="Times New Roman" w:cs="Times New Roman"/>
+          <w:b/>
+          <w:bCs/>
+          <w:kern w:val="0"/>
+          <w14:ligatures w14:val="none"/>
+        </w:rPr>
+      </w:pPr>
+    </w:p>
+    <w:p>
+      <w:pPr>
+        <w:jc w:val="both"/>
+        <w:rPr>
+          <w:rFonts w:ascii="Times New Roman" w:eastAsia="Times New Roman" w:hAnsi="Times New Roman" w:cs="Times New Roman"/>
+          <w:b/>
+          <w:bCs/>
+          <w:kern w:val="0"/>
+          <w14:ligatures w14:val="none"/>
+        </w:rPr>
+      </w:pPr>
+      <w:r>
+        <w:rPr>
+          <w:rFonts w:ascii="Times New Roman" w:eastAsia="Times New Roman" w:hAnsi="Times New Roman" w:cs="Times New Roman"/>
+          <w:b/>
+          <w:bCs/>
+          <w:kern w:val="0"/>
+          <w14:ligatures w14:val="none"/>
+        </w:rPr>
+        <w:t>Applications</w:t>
+      </w:r>
+    </w:p>
+    <w:p>
+      <w:pPr>
+        <w:numPr>
+          <w:ilvl w:val="0"/>
+          <w:numId w:val="8"/>
+        </w:numPr>
+        <w:jc w:val="both"/>
+        <w:rPr>
+          <w:rFonts w:ascii="Times New Roman" w:eastAsia="Times New Roman" w:hAnsi="Times New Roman" w:cs="Times New Roman"/>
+          <w:kern w:val="0"/>
+          <w14:ligatures w14:val="none"/>
+        </w:rPr>
+      </w:pPr>
+      <w:r>
+        <w:rPr>
+          <w:rFonts w:ascii="Times New Roman" w:eastAsia="Times New Roman" w:hAnsi="Times New Roman" w:cs="Times New Roman"/>
+          <w:kern w:val="0"/>
+          <w14:ligatures w14:val="none"/>
+        </w:rPr>
+        <w:t>Industrial color-based sorting</w:t>
+      </w:r>
+    </w:p>
+    <w:p>
+      <w:pPr>
+        <w:numPr>
+          <w:ilvl w:val="0"/>
+          <w:numId w:val="8"/>
+        </w:numPr>
+        <w:jc w:val="both"/>
+        <w:rPr>
+          <w:rFonts w:ascii="Times New Roman" w:eastAsia="Times New Roman" w:hAnsi="Times New Roman" w:cs="Times New Roman"/>
+          <w:kern w:val="0"/>
+          <w14:ligatures w14:val="none"/>
+        </w:rPr>
+      </w:pPr>
+      <w:r>
+        <w:rPr>
+          <w:rFonts w:ascii="Times New Roman" w:eastAsia="Times New Roman" w:hAnsi="Times New Roman" w:cs="Times New Roman"/>
+          <w:kern w:val="0"/>
+          <w14:ligatures w14:val="none"/>
+        </w:rPr>
+        <w:t>Smart home automation (e.g., change lighting based on object color)</w:t>
+      </w:r>
+    </w:p>
+    <w:p>
+      <w:pPr>
+        <w:numPr>
+          <w:ilvl w:val="0"/>
+          <w:numId w:val="8"/>
+        </w:numPr>
+        <w:jc w:val="both"/>
+        <w:rPr>
+          <w:rFonts w:ascii="Times New Roman" w:eastAsia="Times New Roman" w:hAnsi="Times New Roman" w:cs="Times New Roman"/>
+          <w:kern w:val="0"/>
+          <w14:ligatures w14:val="none"/>
+        </w:rPr>
+      </w:pPr>
+      <w:r>
+        <w:rPr>
+          <w:rFonts w:ascii="Times New Roman" w:eastAsia="Times New Roman" w:hAnsi="Times New Roman" w:cs="Times New Roman"/>
+          <w:kern w:val="0"/>
+          <w14:ligatures w14:val="none"/>
+        </w:rPr>
+        <w:t>Educational projects</w:t>
+      </w:r>
+    </w:p>
+    <w:p>
+      <w:pPr>
+        <w:jc w:val="both"/>
+        <w:rPr>
+          <w:rFonts w:ascii="Times New Roman" w:eastAsia="Times New Roman" w:hAnsi="Times New Roman" w:cs="Times New Roman"/>
+          <w:kern w:val="0"/>
+          <w14:ligatures w14:val="none"/>
+        </w:rPr>
+      </w:pPr>
+    </w:p>
+    <w:p>
+      <w:pPr>
+        <w:jc w:val="both"/>
+        <w:rPr>
+          <w:rFonts w:ascii="Times New Roman" w:eastAsia="Times New Roman" w:hAnsi="Times New Roman" w:cs="Times New Roman"/>
+          <w:b/>
+          <w:bCs/>
+          <w:kern w:val="0"/>
+          <w14:ligatures w14:val="none"/>
+        </w:rPr>
+      </w:pPr>
+      <w:r>
+        <w:rPr>
+          <w:rFonts w:ascii="Times New Roman" w:eastAsia="Times New Roman" w:hAnsi="Times New Roman" w:cs="Times New Roman"/>
+          <w:b/>
+          <w:bCs/>
+          <w:kern w:val="0"/>
+          <w14:ligatures w14:val="none"/>
+        </w:rPr>
+        <w:t>Future Improvements</w:t>
+      </w:r>
+    </w:p>
+    <w:p>
+      <w:pPr>
+        <w:numPr>
+          <w:ilvl w:val="0"/>
+          <w:numId w:val="9"/>
+        </w:numPr>
+        <w:jc w:val="both"/>
+        <w:rPr>
+          <w:rFonts w:ascii="Times New Roman" w:eastAsia="Times New Roman" w:hAnsi="Times New Roman" w:cs="Times New Roman"/>
+          <w:kern w:val="0"/>
+          <w14:ligatures w14:val="none"/>
+        </w:rPr>
+      </w:pPr>
+      <w:r>
+        <w:rPr>
+          <w:rFonts w:ascii="Times New Roman" w:eastAsia="Times New Roman" w:hAnsi="Times New Roman" w:cs="Times New Roman"/>
+          <w:kern w:val="0"/>
+          <w14:ligatures w14:val="none"/>
+        </w:rPr>
+        <w:t>Implement AI-based image recognition for better accuracy</w:t>
+      </w:r>
+    </w:p>
+    <w:p>
+      <w:pPr>
+        <w:numPr>
+          <w:ilvl w:val="0"/>
+          <w:numId w:val="9"/>
+        </w:numPr>
+        <w:jc w:val="both"/>
+        <w:rPr>
+          <w:rFonts w:ascii="Times New Roman" w:eastAsia="Times New Roman" w:hAnsi="Times New Roman" w:cs="Times New Roman"/>
+          <w:kern w:val="0"/>
+          <w14:ligatures w14:val="none"/>
+        </w:rPr>
+      </w:pPr>
+      <w:r>
+        <w:rPr>
+          <w:rFonts w:ascii="Times New Roman" w:eastAsia="Times New Roman" w:hAnsi="Times New Roman" w:cs="Times New Roman"/>
+          <w:kern w:val="0"/>
+          <w14:ligatures w14:val="none"/>
+        </w:rPr>
+        <w:t>Add wireless communication protocols (MQTT, BLE)</w:t>
+      </w:r>
+    </w:p>
+    <w:p>
+      <w:pPr>
+        <w:numPr>
+          <w:ilvl w:val="0"/>
+          <w:numId w:val="9"/>
+        </w:numPr>
+        <w:jc w:val="both"/>
+        <w:rPr>
+          <w:rFonts w:ascii="Times New Roman" w:eastAsia="Times New Roman" w:hAnsi="Times New Roman" w:cs="Times New Roman"/>
+          <w:kern w:val="0"/>
+          <w14:ligatures w14:val="none"/>
+        </w:rPr>
+      </w:pPr>
+      <w:r>
+        <w:rPr>
+          <w:rFonts w:ascii="Times New Roman" w:eastAsia="Times New Roman" w:hAnsi="Times New Roman" w:cs="Times New Roman"/>
+          <w:kern w:val="0"/>
+          <w14:ligatures w14:val="none"/>
+        </w:rPr>
+        <w:t>Mobile app integration</w:t>
+      </w:r>
+    </w:p>
+    <w:p>
+      <w:pPr>
+        <w:jc w:val="both"/>
+        <w:rPr>
+          <w:rFonts w:ascii="Times New Roman" w:eastAsia="Times New Roman" w:hAnsi="Times New Roman" w:cs="Times New Roman"/>
+          <w:b/>
+          <w:bCs/>
+          <w:kern w:val="0"/>
+          <w14:ligatures w14:val="none"/>
+        </w:rPr>
+      </w:pPr>
+      <w:r>
+        <w:rPr>
+          <w:rFonts w:ascii="Times New Roman" w:eastAsia="Times New Roman" w:hAnsi="Times New Roman" w:cs="Times New Roman"/>
+          <w:b/>
+          <w:bCs/>
+          <w:kern w:val="0"/>
+          <w14:ligatures w14:val="none"/>
+        </w:rPr>
+        <w:t>Appendix</w:t>
+      </w:r>
+    </w:p>
+    <w:p>
+      <w:pPr>
+        <w:numPr>
+          <w:ilvl w:val="0"/>
+          <w:numId w:val="10"/>
+        </w:numPr>
+        <w:jc w:val="both"/>
+        <w:rPr>
+          <w:rFonts w:ascii="Times New Roman" w:eastAsia="Times New Roman" w:hAnsi="Times New Roman" w:cs="Times New Roman"/>
+          <w:kern w:val="0"/>
+          <w14:ligatures w14:val="none"/>
+        </w:rPr>
+      </w:pPr>
+      <w:r>
+        <w:rPr>
+          <w:rFonts w:ascii="Times New Roman" w:eastAsia="Times New Roman" w:hAnsi="Times New Roman" w:cs="Times New Roman"/>
+          <w:kern w:val="0"/>
+          <w14:ligatures w14:val="none"/>
+        </w:rPr>
+        <w:t>Full BOM (Bill of Materials links</w:t>
+      </w:r>
+      <w:r>
+        <w:rPr>
+          <w:rFonts w:ascii="Times New Roman" w:eastAsia="Times New Roman" w:hAnsi="Times New Roman" w:cs="Times New Roman"/>
+          <w:kern w:val="0"/>
+          <w14:ligatures w14:val="none"/>
+        </w:rPr>
+        <w:t>)</w:t>
+      </w:r>
+    </w:p>
+    <w:p>
+      <w:pPr>
+        <w:numPr>
+          <w:ilvl w:val="0"/>
+          <w:numId w:val="10"/>
+        </w:numPr>
+        <w:jc w:val="both"/>
+        <w:rPr>
+          <w:rFonts w:ascii="Times New Roman" w:eastAsia="Times New Roman" w:hAnsi="Times New Roman" w:cs="Times New Roman"/>
+          <w:kern w:val="0"/>
+          <w14:ligatures w14:val="none"/>
+        </w:rPr>
+      </w:pPr>
+      <w:r>
+        <w:rPr>
+          <w:rFonts w:ascii="Times New Roman" w:eastAsia="Times New Roman" w:hAnsi="Times New Roman" w:cs="Times New Roman"/>
+          <w:kern w:val="0"/>
+          <w14:ligatures w14:val="none"/>
+        </w:rPr>
+        <w:t xml:space="preserve">Source code link </w:t>
+      </w:r>
+      <w:hyperlink r:id="rId8" w:history="1">
+        <w:r>
+          <w:rPr>
+            <w:rStyle w:val="Hyperlink"/>
+            <w:rFonts w:ascii="Times New Roman" w:eastAsia="Times New Roman" w:hAnsi="Times New Roman" w:cs="Times New Roman"/>
+            <w:kern w:val="0"/>
+            <w14:ligatures w14:val="none"/>
+          </w:rPr>
+          <w:t>(</w:t>
+        </w:r>
+        <w:r>
+          <w:rPr>
+            <w:rStyle w:val="Hyperlink"/>
+            <w:rFonts w:ascii="Times New Roman" w:eastAsia="Times New Roman" w:hAnsi="Times New Roman" w:cs="Times New Roman"/>
+            <w:kern w:val="0"/>
+            <w14:ligatures w14:val="none"/>
+          </w:rPr>
+          <w:t>GitHub reposito</w:t>
+        </w:r>
+        <w:r>
+          <w:rPr>
+            <w:rStyle w:val="Hyperlink"/>
+            <w:rFonts w:ascii="Times New Roman" w:eastAsia="Times New Roman" w:hAnsi="Times New Roman" w:cs="Times New Roman"/>
+            <w:kern w:val="0"/>
+            <w14:ligatures w14:val="none"/>
+          </w:rPr>
+          <w:t>r</w:t>
+        </w:r>
+        <w:r>
+          <w:rPr>
+            <w:rStyle w:val="Hyperlink"/>
+            <w:rFonts w:ascii="Times New Roman" w:eastAsia="Times New Roman" w:hAnsi="Times New Roman" w:cs="Times New Roman"/>
+            <w:kern w:val="0"/>
+            <w14:ligatures w14:val="none"/>
+          </w:rPr>
+          <w:t>y</w:t>
+        </w:r>
+        <w:r>
+          <w:rPr>
+            <w:rStyle w:val="Hyperlink"/>
+            <w:rFonts w:ascii="Times New Roman" w:eastAsia="Times New Roman" w:hAnsi="Times New Roman" w:cs="Times New Roman"/>
+            <w:kern w:val="0"/>
+            <w14:ligatures w14:val="none"/>
+          </w:rPr>
+          <w:t>)</w:t>
+        </w:r>
+      </w:hyperlink>
+    </w:p>
+    <w:p>
+      <w:pPr>
+        <w:numPr>
+          <w:ilvl w:val="0"/>
+          <w:numId w:val="10"/>
+        </w:numPr>
+        <w:jc w:val="both"/>
+        <w:rPr>
+          <w:rFonts w:ascii="Times New Roman" w:eastAsia="Times New Roman" w:hAnsi="Times New Roman" w:cs="Times New Roman"/>
+          <w:kern w:val="0"/>
+          <w14:ligatures w14:val="none"/>
+        </w:rPr>
+      </w:pPr>
+      <w:r>
+        <w:rPr>
+          <w:rFonts w:ascii="Times New Roman" w:eastAsia="Times New Roman" w:hAnsi="Times New Roman" w:cs="Times New Roman"/>
+          <w:kern w:val="0"/>
+          <w14:ligatures w14:val="none"/>
+        </w:rPr>
+        <w:t>Schematic diagram and PCB layout</w:t>
+      </w:r>
+      <w:r>
+        <w:rPr>
+          <w:rFonts w:ascii="Times New Roman" w:eastAsia="Times New Roman" w:hAnsi="Times New Roman" w:cs="Times New Roman"/>
+          <w:kern w:val="0"/>
+          <w14:ligatures w14:val="none"/>
+        </w:rPr>
+        <w:t xml:space="preserve"> </w:t>
+      </w:r>
+      <w:hyperlink r:id="rId9" w:history="1">
+        <w:r>
+          <w:rPr>
+            <w:rStyle w:val="Hyperlink"/>
+            <w:rFonts w:ascii="Times New Roman" w:eastAsia="Times New Roman" w:hAnsi="Times New Roman" w:cs="Times New Roman"/>
+            <w:kern w:val="0"/>
+            <w14:ligatures w14:val="none"/>
+          </w:rPr>
+          <w:t xml:space="preserve">(GitHub </w:t>
+        </w:r>
+        <w:r>
+          <w:rPr>
+            <w:rStyle w:val="Hyperlink"/>
+            <w:rFonts w:ascii="Times New Roman" w:eastAsia="Times New Roman" w:hAnsi="Times New Roman" w:cs="Times New Roman"/>
+            <w:kern w:val="0"/>
+            <w14:ligatures w14:val="none"/>
+          </w:rPr>
+          <w:t>reposit</w:t>
+        </w:r>
+        <w:r>
+          <w:rPr>
+            <w:rStyle w:val="Hyperlink"/>
+            <w:rFonts w:ascii="Times New Roman" w:eastAsia="Times New Roman" w:hAnsi="Times New Roman" w:cs="Times New Roman"/>
+            <w:kern w:val="0"/>
+            <w14:ligatures w14:val="none"/>
+          </w:rPr>
+          <w:t>o</w:t>
+        </w:r>
+        <w:r>
+          <w:rPr>
+            <w:rStyle w:val="Hyperlink"/>
+            <w:rFonts w:ascii="Times New Roman" w:eastAsia="Times New Roman" w:hAnsi="Times New Roman" w:cs="Times New Roman"/>
+            <w:kern w:val="0"/>
+            <w14:ligatures w14:val="none"/>
+          </w:rPr>
+          <w:t>ry</w:t>
+        </w:r>
+        <w:r>
+          <w:rPr>
+            <w:rStyle w:val="Hyperlink"/>
+            <w:rFonts w:ascii="Times New Roman" w:eastAsia="Times New Roman" w:hAnsi="Times New Roman" w:cs="Times New Roman"/>
+            <w:kern w:val="0"/>
+            <w14:ligatures w14:val="none"/>
+          </w:rPr>
+          <w:t>)</w:t>
+        </w:r>
+      </w:hyperlink>
+    </w:p>
+    <w:p>
+      <w:pPr>
+        <w:jc w:val="both"/>
+        <w:rPr>
+          <w:rFonts w:ascii="Times New Roman" w:eastAsia="Times New Roman" w:hAnsi="Times New Roman" w:cs="Times New Roman"/>
+          <w:kern w:val="0"/>
+          <w14:ligatures w14:val="none"/>
+        </w:rPr>
+      </w:pPr>
+    </w:p>
+    <w:p>
+      <w:pPr>
+        <w:jc w:val="both"/>
+        <w:rPr>
+          <w:rFonts w:ascii="Times New Roman" w:eastAsia="Times New Roman" w:hAnsi="Times New Roman" w:cs="Times New Roman"/>
+          <w:kern w:val="0"/>
+          <w14:ligatures w14:val="none"/>
+        </w:rPr>
+      </w:pPr>
+    </w:p>
+    <w:p>
+      <w:pPr>
+        <w:jc w:val="both"/>
+        <w:rPr>
+          <w:rFonts w:ascii="Times New Roman" w:eastAsia="Times New Roman" w:hAnsi="Times New Roman" w:cs="Times New Roman"/>
+          <w:kern w:val="0"/>
+          <w14:ligatures w14:val="none"/>
+        </w:rPr>
+      </w:pPr>
+    </w:p>
+    <w:p>
+      <w:pPr>
+        <w:jc w:val="both"/>
+        <w:rPr>
+          <w:rFonts w:ascii="Times New Roman" w:eastAsia="Times New Roman" w:hAnsi="Times New Roman" w:cs="Times New Roman"/>
+          <w:kern w:val="0"/>
+          <w14:ligatures w14:val="none"/>
+        </w:rPr>
+      </w:pPr>
+    </w:p>
+    <w:p>
+      <w:pPr>
+        <w:jc w:val="both"/>
+        <w:rPr>
+          <w:rFonts w:asciiTheme="majorBidi" w:hAnsiTheme="majorBidi" w:cstheme="majorBidi"/>
+          <w:sz w:val="28"/>
+          <w:szCs w:val="28"/>
+          <w:lang w:bidi="fa-IR"/>
+        </w:rPr>
+      </w:pPr>
+    </w:p>
+    <w:p>
+      <w:pPr>
+        <w:jc w:val="both"/>
+        <w:rPr>
+          <w:rFonts w:asciiTheme="majorBidi" w:hAnsiTheme="majorBidi" w:cstheme="majorBidi"/>
+          <w:sz w:val="28"/>
+          <w:szCs w:val="28"/>
+          <w:lang w:bidi="fa-IR"/>
+        </w:rPr>
+      </w:pPr>
+    </w:p>
+    <w:p>
+      <w:pPr>
+        <w:jc w:val="both"/>
+        <w:rPr>
+          <w:rFonts w:asciiTheme="majorBidi" w:hAnsiTheme="majorBidi" w:cstheme="majorBidi"/>
+          <w:sz w:val="28"/>
+          <w:szCs w:val="28"/>
+          <w:lang w:bidi="fa-IR"/>
+        </w:rPr>
+      </w:pPr>
+    </w:p>
+    <w:p>
+      <w:pPr>
+        <w:jc w:val="both"/>
+        <w:rPr>
+          <w:rFonts w:asciiTheme="majorBidi" w:hAnsiTheme="majorBidi" w:cstheme="majorBidi"/>
+          <w:sz w:val="28"/>
+          <w:szCs w:val="28"/>
+          <w:lang w:bidi="fa-IR"/>
+        </w:rPr>
+      </w:pPr>
+    </w:p>
+    <w:p>
+      <w:pPr>
+        <w:jc w:val="both"/>
+        <w:rPr>
+          <w:rFonts w:asciiTheme="majorBidi" w:hAnsiTheme="majorBidi" w:cstheme="majorBidi"/>
+          <w:sz w:val="28"/>
+          <w:szCs w:val="28"/>
+          <w:lang w:bidi="fa-IR"/>
+        </w:rPr>
+      </w:pPr>
+    </w:p>
+    <w:p>
+      <w:pPr>
+        <w:jc w:val="both"/>
+      </w:pPr>
+    </w:p>
     <w:sectPr>
       <w:pgSz w:w="12240" w:h="15840"/>
       <w:pgMar w:top="1440" w:right="1440" w:bottom="1440" w:left="1440" w:header="720" w:footer="720" w:gutter="0"/>
@@ -1084,6 +2141,453 @@
 <file path=word/numbering.xml><?xml version="1.0" encoding="utf-8"?>
 <w:numbering xmlns:wpc="http://schemas.microsoft.com/office/word/2010/wordprocessingCanvas" xmlns:cx="http://schemas.microsoft.com/office/drawing/2014/chartex" xmlns:cx1="http://schemas.microsoft.com/office/drawing/2015/9/8/chartex" xmlns:cx2="http://schemas.microsoft.com/office/drawing/2015/10/21/chartex" xmlns:cx3="http://schemas.microsoft.com/office/drawing/2016/5/9/chartex" xmlns:cx4="http://schemas.microsoft.com/office/drawing/2016/5/10/chartex" xmlns:cx5="http://schemas.microsoft.com/office/drawing/2016/5/11/chartex" xmlns:cx6="http://schemas.microsoft.com/office/drawing/2016/5/12/chartex" xmlns:cx7="http://schemas.microsoft.com/office/drawing/2016/5/13/chartex" xmlns:cx8="http://schemas.microsoft.com/office/drawing/2016/5/14/chartex" xmlns:mc="http://schemas.openxmlformats.org/markup-compatibility/2006" xmlns:aink="http://schemas.microsoft.com/office/drawing/2016/ink" xmlns:am3d="http://schemas.microsoft.com/office/drawing/2017/model3d" xmlns:o="urn:schemas-microsoft-com:office:office" xmlns:oel="http://schemas.microsoft.com/office/2019/extlst" xmlns:r="http://schemas.openxmlformats.org/officeDocument/2006/relationships" xmlns:m="http://schemas.openxmlformats.org/officeDocument/2006/math" xmlns:v="urn:schemas-microsoft-com:vml" xmlns:wp14="http://schemas.microsoft.com/office/word/2010/wordprocessingDrawing" xmlns:wp="http://schemas.openxmlformats.org/drawingml/2006/wordprocessingDrawing" xmlns:w10="urn:schemas-microsoft-com:office:word" xmlns:w="http://schemas.openxmlformats.org/wordprocessingml/2006/main" xmlns:w14="http://schemas.microsoft.com/office/word/2010/wordml" xmlns:w15="http://schemas.microsoft.com/office/word/2012/wordml" xmlns:w16cex="http://schemas.microsoft.com/office/word/2018/wordml/cex" xmlns:w16cid="http://schemas.microsoft.com/office/word/2016/wordml/cid" xmlns:w16="http://schemas.microsoft.com/office/word/2018/wordml" xmlns:w16du="http://schemas.microsoft.com/office/word/2023/wordml/word16du" xmlns:w16sdtdh="http://schemas.microsoft.com/office/word/2020/wordml/sdtdatahash" xmlns:w16sdtfl="http://schemas.microsoft.com/office/word/2024/wordml/sdtformatlock" xmlns:w16se="http://schemas.microsoft.com/office/word/2015/wordml/symex" xmlns:wpg="http://schemas.microsoft.com/office/word/2010/wordprocessingGroup" xmlns:wpi="http://schemas.microsoft.com/office/word/2010/wordprocessingInk" xmlns:wne="http://schemas.microsoft.com/office/word/2006/wordml" xmlns:wps="http://schemas.microsoft.com/office/word/2010/wordprocessingShape" mc:Ignorable="w14 w15 w16se w16cid w16 w16cex w16sdtdh w16sdtfl w16du wp14">
   <w:abstractNum w:abstractNumId="0" w15:restartNumberingAfterBreak="0">
+    <w:nsid w:val="1F135E94"/>
+    <w:multiLevelType w:val="multilevel"/>
+    <w:tmpl w:val="4AEC951E"/>
+    <w:lvl w:ilvl="0">
+      <w:start w:val="1"/>
+      <w:numFmt w:val="bullet"/>
+      <w:lvlText w:val=""/>
+      <w:lvlJc w:val="left"/>
+      <w:pPr>
+        <w:tabs>
+          <w:tab w:val="num" w:pos="720"/>
+        </w:tabs>
+        <w:ind w:left="720" w:hanging="360"/>
+      </w:pPr>
+      <w:rPr>
+        <w:rFonts w:ascii="Symbol" w:hAnsi="Symbol" w:hint="default"/>
+        <w:sz w:val="20"/>
+      </w:rPr>
+    </w:lvl>
+    <w:lvl w:ilvl="1" w:tentative="1">
+      <w:start w:val="1"/>
+      <w:numFmt w:val="bullet"/>
+      <w:lvlText w:val="o"/>
+      <w:lvlJc w:val="left"/>
+      <w:pPr>
+        <w:tabs>
+          <w:tab w:val="num" w:pos="1440"/>
+        </w:tabs>
+        <w:ind w:left="1440" w:hanging="360"/>
+      </w:pPr>
+      <w:rPr>
+        <w:rFonts w:ascii="Courier New" w:hAnsi="Courier New" w:hint="default"/>
+        <w:sz w:val="20"/>
+      </w:rPr>
+    </w:lvl>
+    <w:lvl w:ilvl="2" w:tentative="1">
+      <w:start w:val="1"/>
+      <w:numFmt w:val="bullet"/>
+      <w:lvlText w:val=""/>
+      <w:lvlJc w:val="left"/>
+      <w:pPr>
+        <w:tabs>
+          <w:tab w:val="num" w:pos="2160"/>
+        </w:tabs>
+        <w:ind w:left="2160" w:hanging="360"/>
+      </w:pPr>
+      <w:rPr>
+        <w:rFonts w:ascii="Wingdings" w:hAnsi="Wingdings" w:hint="default"/>
+        <w:sz w:val="20"/>
+      </w:rPr>
+    </w:lvl>
+    <w:lvl w:ilvl="3" w:tentative="1">
+      <w:start w:val="1"/>
+      <w:numFmt w:val="bullet"/>
+      <w:lvlText w:val=""/>
+      <w:lvlJc w:val="left"/>
+      <w:pPr>
+        <w:tabs>
+          <w:tab w:val="num" w:pos="2880"/>
+        </w:tabs>
+        <w:ind w:left="2880" w:hanging="360"/>
+      </w:pPr>
+      <w:rPr>
+        <w:rFonts w:ascii="Wingdings" w:hAnsi="Wingdings" w:hint="default"/>
+        <w:sz w:val="20"/>
+      </w:rPr>
+    </w:lvl>
+    <w:lvl w:ilvl="4" w:tentative="1">
+      <w:start w:val="1"/>
+      <w:numFmt w:val="bullet"/>
+      <w:lvlText w:val=""/>
+      <w:lvlJc w:val="left"/>
+      <w:pPr>
+        <w:tabs>
+          <w:tab w:val="num" w:pos="3600"/>
+        </w:tabs>
+        <w:ind w:left="3600" w:hanging="360"/>
+      </w:pPr>
+      <w:rPr>
+        <w:rFonts w:ascii="Wingdings" w:hAnsi="Wingdings" w:hint="default"/>
+        <w:sz w:val="20"/>
+      </w:rPr>
+    </w:lvl>
+    <w:lvl w:ilvl="5" w:tentative="1">
+      <w:start w:val="1"/>
+      <w:numFmt w:val="bullet"/>
+      <w:lvlText w:val=""/>
+      <w:lvlJc w:val="left"/>
+      <w:pPr>
+        <w:tabs>
+          <w:tab w:val="num" w:pos="4320"/>
+        </w:tabs>
+        <w:ind w:left="4320" w:hanging="360"/>
+      </w:pPr>
+      <w:rPr>
+        <w:rFonts w:ascii="Wingdings" w:hAnsi="Wingdings" w:hint="default"/>
+        <w:sz w:val="20"/>
+      </w:rPr>
+    </w:lvl>
+    <w:lvl w:ilvl="6" w:tentative="1">
+      <w:start w:val="1"/>
+      <w:numFmt w:val="bullet"/>
+      <w:lvlText w:val=""/>
+      <w:lvlJc w:val="left"/>
+      <w:pPr>
+        <w:tabs>
+          <w:tab w:val="num" w:pos="5040"/>
+        </w:tabs>
+        <w:ind w:left="5040" w:hanging="360"/>
+      </w:pPr>
+      <w:rPr>
+        <w:rFonts w:ascii="Wingdings" w:hAnsi="Wingdings" w:hint="default"/>
+        <w:sz w:val="20"/>
+      </w:rPr>
+    </w:lvl>
+    <w:lvl w:ilvl="7" w:tentative="1">
+      <w:start w:val="1"/>
+      <w:numFmt w:val="bullet"/>
+      <w:lvlText w:val=""/>
+      <w:lvlJc w:val="left"/>
+      <w:pPr>
+        <w:tabs>
+          <w:tab w:val="num" w:pos="5760"/>
+        </w:tabs>
+        <w:ind w:left="5760" w:hanging="360"/>
+      </w:pPr>
+      <w:rPr>
+        <w:rFonts w:ascii="Wingdings" w:hAnsi="Wingdings" w:hint="default"/>
+        <w:sz w:val="20"/>
+      </w:rPr>
+    </w:lvl>
+    <w:lvl w:ilvl="8" w:tentative="1">
+      <w:start w:val="1"/>
+      <w:numFmt w:val="bullet"/>
+      <w:lvlText w:val=""/>
+      <w:lvlJc w:val="left"/>
+      <w:pPr>
+        <w:tabs>
+          <w:tab w:val="num" w:pos="6480"/>
+        </w:tabs>
+        <w:ind w:left="6480" w:hanging="360"/>
+      </w:pPr>
+      <w:rPr>
+        <w:rFonts w:ascii="Wingdings" w:hAnsi="Wingdings" w:hint="default"/>
+        <w:sz w:val="20"/>
+      </w:rPr>
+    </w:lvl>
+  </w:abstractNum>
+  <w:abstractNum w:abstractNumId="1" w15:restartNumberingAfterBreak="0">
+    <w:nsid w:val="2EA7059A"/>
+    <w:multiLevelType w:val="multilevel"/>
+    <w:tmpl w:val="1D1E4AC8"/>
+    <w:lvl w:ilvl="0">
+      <w:start w:val="1"/>
+      <w:numFmt w:val="bullet"/>
+      <w:lvlText w:val=""/>
+      <w:lvlJc w:val="left"/>
+      <w:pPr>
+        <w:tabs>
+          <w:tab w:val="num" w:pos="720"/>
+        </w:tabs>
+        <w:ind w:left="720" w:hanging="360"/>
+      </w:pPr>
+      <w:rPr>
+        <w:rFonts w:ascii="Symbol" w:hAnsi="Symbol" w:hint="default"/>
+        <w:sz w:val="20"/>
+      </w:rPr>
+    </w:lvl>
+    <w:lvl w:ilvl="1" w:tentative="1">
+      <w:start w:val="1"/>
+      <w:numFmt w:val="bullet"/>
+      <w:lvlText w:val="o"/>
+      <w:lvlJc w:val="left"/>
+      <w:pPr>
+        <w:tabs>
+          <w:tab w:val="num" w:pos="1440"/>
+        </w:tabs>
+        <w:ind w:left="1440" w:hanging="360"/>
+      </w:pPr>
+      <w:rPr>
+        <w:rFonts w:ascii="Courier New" w:hAnsi="Courier New" w:hint="default"/>
+        <w:sz w:val="20"/>
+      </w:rPr>
+    </w:lvl>
+    <w:lvl w:ilvl="2" w:tentative="1">
+      <w:start w:val="1"/>
+      <w:numFmt w:val="bullet"/>
+      <w:lvlText w:val=""/>
+      <w:lvlJc w:val="left"/>
+      <w:pPr>
+        <w:tabs>
+          <w:tab w:val="num" w:pos="2160"/>
+        </w:tabs>
+        <w:ind w:left="2160" w:hanging="360"/>
+      </w:pPr>
+      <w:rPr>
+        <w:rFonts w:ascii="Wingdings" w:hAnsi="Wingdings" w:hint="default"/>
+        <w:sz w:val="20"/>
+      </w:rPr>
+    </w:lvl>
+    <w:lvl w:ilvl="3" w:tentative="1">
+      <w:start w:val="1"/>
+      <w:numFmt w:val="bullet"/>
+      <w:lvlText w:val=""/>
+      <w:lvlJc w:val="left"/>
+      <w:pPr>
+        <w:tabs>
+          <w:tab w:val="num" w:pos="2880"/>
+        </w:tabs>
+        <w:ind w:left="2880" w:hanging="360"/>
+      </w:pPr>
+      <w:rPr>
+        <w:rFonts w:ascii="Wingdings" w:hAnsi="Wingdings" w:hint="default"/>
+        <w:sz w:val="20"/>
+      </w:rPr>
+    </w:lvl>
+    <w:lvl w:ilvl="4" w:tentative="1">
+      <w:start w:val="1"/>
+      <w:numFmt w:val="bullet"/>
+      <w:lvlText w:val=""/>
+      <w:lvlJc w:val="left"/>
+      <w:pPr>
+        <w:tabs>
+          <w:tab w:val="num" w:pos="3600"/>
+        </w:tabs>
+        <w:ind w:left="3600" w:hanging="360"/>
+      </w:pPr>
+      <w:rPr>
+        <w:rFonts w:ascii="Wingdings" w:hAnsi="Wingdings" w:hint="default"/>
+        <w:sz w:val="20"/>
+      </w:rPr>
+    </w:lvl>
+    <w:lvl w:ilvl="5" w:tentative="1">
+      <w:start w:val="1"/>
+      <w:numFmt w:val="bullet"/>
+      <w:lvlText w:val=""/>
+      <w:lvlJc w:val="left"/>
+      <w:pPr>
+        <w:tabs>
+          <w:tab w:val="num" w:pos="4320"/>
+        </w:tabs>
+        <w:ind w:left="4320" w:hanging="360"/>
+      </w:pPr>
+      <w:rPr>
+        <w:rFonts w:ascii="Wingdings" w:hAnsi="Wingdings" w:hint="default"/>
+        <w:sz w:val="20"/>
+      </w:rPr>
+    </w:lvl>
+    <w:lvl w:ilvl="6" w:tentative="1">
+      <w:start w:val="1"/>
+      <w:numFmt w:val="bullet"/>
+      <w:lvlText w:val=""/>
+      <w:lvlJc w:val="left"/>
+      <w:pPr>
+        <w:tabs>
+          <w:tab w:val="num" w:pos="5040"/>
+        </w:tabs>
+        <w:ind w:left="5040" w:hanging="360"/>
+      </w:pPr>
+      <w:rPr>
+        <w:rFonts w:ascii="Wingdings" w:hAnsi="Wingdings" w:hint="default"/>
+        <w:sz w:val="20"/>
+      </w:rPr>
+    </w:lvl>
+    <w:lvl w:ilvl="7" w:tentative="1">
+      <w:start w:val="1"/>
+      <w:numFmt w:val="bullet"/>
+      <w:lvlText w:val=""/>
+      <w:lvlJc w:val="left"/>
+      <w:pPr>
+        <w:tabs>
+          <w:tab w:val="num" w:pos="5760"/>
+        </w:tabs>
+        <w:ind w:left="5760" w:hanging="360"/>
+      </w:pPr>
+      <w:rPr>
+        <w:rFonts w:ascii="Wingdings" w:hAnsi="Wingdings" w:hint="default"/>
+        <w:sz w:val="20"/>
+      </w:rPr>
+    </w:lvl>
+    <w:lvl w:ilvl="8" w:tentative="1">
+      <w:start w:val="1"/>
+      <w:numFmt w:val="bullet"/>
+      <w:lvlText w:val=""/>
+      <w:lvlJc w:val="left"/>
+      <w:pPr>
+        <w:tabs>
+          <w:tab w:val="num" w:pos="6480"/>
+        </w:tabs>
+        <w:ind w:left="6480" w:hanging="360"/>
+      </w:pPr>
+      <w:rPr>
+        <w:rFonts w:ascii="Wingdings" w:hAnsi="Wingdings" w:hint="default"/>
+        <w:sz w:val="20"/>
+      </w:rPr>
+    </w:lvl>
+  </w:abstractNum>
+  <w:abstractNum w:abstractNumId="2" w15:restartNumberingAfterBreak="0">
+    <w:nsid w:val="35511B46"/>
+    <w:multiLevelType w:val="multilevel"/>
+    <w:tmpl w:val="0562E342"/>
+    <w:lvl w:ilvl="0">
+      <w:start w:val="1"/>
+      <w:numFmt w:val="bullet"/>
+      <w:lvlText w:val=""/>
+      <w:lvlJc w:val="left"/>
+      <w:pPr>
+        <w:tabs>
+          <w:tab w:val="num" w:pos="720"/>
+        </w:tabs>
+        <w:ind w:left="720" w:hanging="360"/>
+      </w:pPr>
+      <w:rPr>
+        <w:rFonts w:ascii="Symbol" w:hAnsi="Symbol" w:hint="default"/>
+        <w:sz w:val="20"/>
+      </w:rPr>
+    </w:lvl>
+    <w:lvl w:ilvl="1" w:tentative="1">
+      <w:start w:val="1"/>
+      <w:numFmt w:val="bullet"/>
+      <w:lvlText w:val="o"/>
+      <w:lvlJc w:val="left"/>
+      <w:pPr>
+        <w:tabs>
+          <w:tab w:val="num" w:pos="1440"/>
+        </w:tabs>
+        <w:ind w:left="1440" w:hanging="360"/>
+      </w:pPr>
+      <w:rPr>
+        <w:rFonts w:ascii="Courier New" w:hAnsi="Courier New" w:hint="default"/>
+        <w:sz w:val="20"/>
+      </w:rPr>
+    </w:lvl>
+    <w:lvl w:ilvl="2" w:tentative="1">
+      <w:start w:val="1"/>
+      <w:numFmt w:val="bullet"/>
+      <w:lvlText w:val=""/>
+      <w:lvlJc w:val="left"/>
+      <w:pPr>
+        <w:tabs>
+          <w:tab w:val="num" w:pos="2160"/>
+        </w:tabs>
+        <w:ind w:left="2160" w:hanging="360"/>
+      </w:pPr>
+      <w:rPr>
+        <w:rFonts w:ascii="Wingdings" w:hAnsi="Wingdings" w:hint="default"/>
+        <w:sz w:val="20"/>
+      </w:rPr>
+    </w:lvl>
+    <w:lvl w:ilvl="3" w:tentative="1">
+      <w:start w:val="1"/>
+      <w:numFmt w:val="bullet"/>
+      <w:lvlText w:val=""/>
+      <w:lvlJc w:val="left"/>
+      <w:pPr>
+        <w:tabs>
+          <w:tab w:val="num" w:pos="2880"/>
+        </w:tabs>
+        <w:ind w:left="2880" w:hanging="360"/>
+      </w:pPr>
+      <w:rPr>
+        <w:rFonts w:ascii="Wingdings" w:hAnsi="Wingdings" w:hint="default"/>
+        <w:sz w:val="20"/>
+      </w:rPr>
+    </w:lvl>
+    <w:lvl w:ilvl="4" w:tentative="1">
+      <w:start w:val="1"/>
+      <w:numFmt w:val="bullet"/>
+      <w:lvlText w:val=""/>
+      <w:lvlJc w:val="left"/>
+      <w:pPr>
+        <w:tabs>
+          <w:tab w:val="num" w:pos="3600"/>
+        </w:tabs>
+        <w:ind w:left="3600" w:hanging="360"/>
+      </w:pPr>
+      <w:rPr>
+        <w:rFonts w:ascii="Wingdings" w:hAnsi="Wingdings" w:hint="default"/>
+        <w:sz w:val="20"/>
+      </w:rPr>
+    </w:lvl>
+    <w:lvl w:ilvl="5" w:tentative="1">
+      <w:start w:val="1"/>
+      <w:numFmt w:val="bullet"/>
+      <w:lvlText w:val=""/>
+      <w:lvlJc w:val="left"/>
+      <w:pPr>
+        <w:tabs>
+          <w:tab w:val="num" w:pos="4320"/>
+        </w:tabs>
+        <w:ind w:left="4320" w:hanging="360"/>
+      </w:pPr>
+      <w:rPr>
+        <w:rFonts w:ascii="Wingdings" w:hAnsi="Wingdings" w:hint="default"/>
+        <w:sz w:val="20"/>
+      </w:rPr>
+    </w:lvl>
+    <w:lvl w:ilvl="6" w:tentative="1">
+      <w:start w:val="1"/>
+      <w:numFmt w:val="bullet"/>
+      <w:lvlText w:val=""/>
+      <w:lvlJc w:val="left"/>
+      <w:pPr>
+        <w:tabs>
+          <w:tab w:val="num" w:pos="5040"/>
+        </w:tabs>
+        <w:ind w:left="5040" w:hanging="360"/>
+      </w:pPr>
+      <w:rPr>
+        <w:rFonts w:ascii="Wingdings" w:hAnsi="Wingdings" w:hint="default"/>
+        <w:sz w:val="20"/>
+      </w:rPr>
+    </w:lvl>
+    <w:lvl w:ilvl="7" w:tentative="1">
+      <w:start w:val="1"/>
+      <w:numFmt w:val="bullet"/>
+      <w:lvlText w:val=""/>
+      <w:lvlJc w:val="left"/>
+      <w:pPr>
+        <w:tabs>
+          <w:tab w:val="num" w:pos="5760"/>
+        </w:tabs>
+        <w:ind w:left="5760" w:hanging="360"/>
+      </w:pPr>
+      <w:rPr>
+        <w:rFonts w:ascii="Wingdings" w:hAnsi="Wingdings" w:hint="default"/>
+        <w:sz w:val="20"/>
+      </w:rPr>
+    </w:lvl>
+    <w:lvl w:ilvl="8" w:tentative="1">
+      <w:start w:val="1"/>
+      <w:numFmt w:val="bullet"/>
+      <w:lvlText w:val=""/>
+      <w:lvlJc w:val="left"/>
+      <w:pPr>
+        <w:tabs>
+          <w:tab w:val="num" w:pos="6480"/>
+        </w:tabs>
+        <w:ind w:left="6480" w:hanging="360"/>
+      </w:pPr>
+      <w:rPr>
+        <w:rFonts w:ascii="Wingdings" w:hAnsi="Wingdings" w:hint="default"/>
+        <w:sz w:val="20"/>
+      </w:rPr>
+    </w:lvl>
+  </w:abstractNum>
+  <w:abstractNum w:abstractNumId="3" w15:restartNumberingAfterBreak="0">
     <w:nsid w:val="36896DE6"/>
     <w:multiLevelType w:val="hybridMultilevel"/>
     <w:tmpl w:val="6BDEC6B4"/>
@@ -1196,7 +2700,156 @@
       </w:rPr>
     </w:lvl>
   </w:abstractNum>
-  <w:abstractNum w:abstractNumId="1" w15:restartNumberingAfterBreak="0">
+  <w:abstractNum w:abstractNumId="4" w15:restartNumberingAfterBreak="0">
+    <w:nsid w:val="4C8A0168"/>
+    <w:multiLevelType w:val="multilevel"/>
+    <w:tmpl w:val="65620136"/>
+    <w:lvl w:ilvl="0">
+      <w:start w:val="1"/>
+      <w:numFmt w:val="bullet"/>
+      <w:lvlText w:val=""/>
+      <w:lvlJc w:val="left"/>
+      <w:pPr>
+        <w:tabs>
+          <w:tab w:val="num" w:pos="720"/>
+        </w:tabs>
+        <w:ind w:left="720" w:hanging="360"/>
+      </w:pPr>
+      <w:rPr>
+        <w:rFonts w:ascii="Symbol" w:hAnsi="Symbol" w:hint="default"/>
+        <w:sz w:val="20"/>
+      </w:rPr>
+    </w:lvl>
+    <w:lvl w:ilvl="1" w:tentative="1">
+      <w:start w:val="1"/>
+      <w:numFmt w:val="bullet"/>
+      <w:lvlText w:val="o"/>
+      <w:lvlJc w:val="left"/>
+      <w:pPr>
+        <w:tabs>
+          <w:tab w:val="num" w:pos="1440"/>
+        </w:tabs>
+        <w:ind w:left="1440" w:hanging="360"/>
+      </w:pPr>
+      <w:rPr>
+        <w:rFonts w:ascii="Courier New" w:hAnsi="Courier New" w:hint="default"/>
+        <w:sz w:val="20"/>
+      </w:rPr>
+    </w:lvl>
+    <w:lvl w:ilvl="2" w:tentative="1">
+      <w:start w:val="1"/>
+      <w:numFmt w:val="bullet"/>
+      <w:lvlText w:val=""/>
+      <w:lvlJc w:val="left"/>
+      <w:pPr>
+        <w:tabs>
+          <w:tab w:val="num" w:pos="2160"/>
+        </w:tabs>
+        <w:ind w:left="2160" w:hanging="360"/>
+      </w:pPr>
+      <w:rPr>
+        <w:rFonts w:ascii="Wingdings" w:hAnsi="Wingdings" w:hint="default"/>
+        <w:sz w:val="20"/>
+      </w:rPr>
+    </w:lvl>
+    <w:lvl w:ilvl="3" w:tentative="1">
+      <w:start w:val="1"/>
+      <w:numFmt w:val="bullet"/>
+      <w:lvlText w:val=""/>
+      <w:lvlJc w:val="left"/>
+      <w:pPr>
+        <w:tabs>
+          <w:tab w:val="num" w:pos="2880"/>
+        </w:tabs>
+        <w:ind w:left="2880" w:hanging="360"/>
+      </w:pPr>
+      <w:rPr>
+        <w:rFonts w:ascii="Wingdings" w:hAnsi="Wingdings" w:hint="default"/>
+        <w:sz w:val="20"/>
+      </w:rPr>
+    </w:lvl>
+    <w:lvl w:ilvl="4" w:tentative="1">
+      <w:start w:val="1"/>
+      <w:numFmt w:val="bullet"/>
+      <w:lvlText w:val=""/>
+      <w:lvlJc w:val="left"/>
+      <w:pPr>
+        <w:tabs>
+          <w:tab w:val="num" w:pos="3600"/>
+        </w:tabs>
+        <w:ind w:left="3600" w:hanging="360"/>
+      </w:pPr>
+      <w:rPr>
+        <w:rFonts w:ascii="Wingdings" w:hAnsi="Wingdings" w:hint="default"/>
+        <w:sz w:val="20"/>
+      </w:rPr>
+    </w:lvl>
+    <w:lvl w:ilvl="5" w:tentative="1">
+      <w:start w:val="1"/>
+      <w:numFmt w:val="bullet"/>
+      <w:lvlText w:val=""/>
+      <w:lvlJc w:val="left"/>
+      <w:pPr>
+        <w:tabs>
+          <w:tab w:val="num" w:pos="4320"/>
+        </w:tabs>
+        <w:ind w:left="4320" w:hanging="360"/>
+      </w:pPr>
+      <w:rPr>
+        <w:rFonts w:ascii="Wingdings" w:hAnsi="Wingdings" w:hint="default"/>
+        <w:sz w:val="20"/>
+      </w:rPr>
+    </w:lvl>
+    <w:lvl w:ilvl="6" w:tentative="1">
+      <w:start w:val="1"/>
+      <w:numFmt w:val="bullet"/>
+      <w:lvlText w:val=""/>
+      <w:lvlJc w:val="left"/>
+      <w:pPr>
+        <w:tabs>
+          <w:tab w:val="num" w:pos="5040"/>
+        </w:tabs>
+        <w:ind w:left="5040" w:hanging="360"/>
+      </w:pPr>
+      <w:rPr>
+        <w:rFonts w:ascii="Wingdings" w:hAnsi="Wingdings" w:hint="default"/>
+        <w:sz w:val="20"/>
+      </w:rPr>
+    </w:lvl>
+    <w:lvl w:ilvl="7" w:tentative="1">
+      <w:start w:val="1"/>
+      <w:numFmt w:val="bullet"/>
+      <w:lvlText w:val=""/>
+      <w:lvlJc w:val="left"/>
+      <w:pPr>
+        <w:tabs>
+          <w:tab w:val="num" w:pos="5760"/>
+        </w:tabs>
+        <w:ind w:left="5760" w:hanging="360"/>
+      </w:pPr>
+      <w:rPr>
+        <w:rFonts w:ascii="Wingdings" w:hAnsi="Wingdings" w:hint="default"/>
+        <w:sz w:val="20"/>
+      </w:rPr>
+    </w:lvl>
+    <w:lvl w:ilvl="8" w:tentative="1">
+      <w:start w:val="1"/>
+      <w:numFmt w:val="bullet"/>
+      <w:lvlText w:val=""/>
+      <w:lvlJc w:val="left"/>
+      <w:pPr>
+        <w:tabs>
+          <w:tab w:val="num" w:pos="6480"/>
+        </w:tabs>
+        <w:ind w:left="6480" w:hanging="360"/>
+      </w:pPr>
+      <w:rPr>
+        <w:rFonts w:ascii="Wingdings" w:hAnsi="Wingdings" w:hint="default"/>
+        <w:sz w:val="20"/>
+      </w:rPr>
+    </w:lvl>
+  </w:abstractNum>
+  <w:abstractNum w:abstractNumId="5" w15:restartNumberingAfterBreak="0">
     <w:nsid w:val="65C20C16"/>
     <w:multiLevelType w:val="hybridMultilevel"/>
     <w:tmpl w:val="C46A9D56"/>
@@ -1309,7 +2962,7 @@
       </w:rPr>
     </w:lvl>
   </w:abstractNum>
-  <w:abstractNum w:abstractNumId="2" w15:restartNumberingAfterBreak="0">
+  <w:abstractNum w:abstractNumId="6" w15:restartNumberingAfterBreak="0">
     <w:nsid w:val="66EF2B3F"/>
     <w:multiLevelType w:val="hybridMultilevel"/>
     <w:tmpl w:val="08EA488C"/>
@@ -1422,38 +3075,148 @@
       </w:rPr>
     </w:lvl>
   </w:abstractNum>
+  <w:abstractNum w:abstractNumId="7" w15:restartNumberingAfterBreak="0">
+    <w:nsid w:val="69775AE6"/>
+    <w:multiLevelType w:val="multilevel"/>
+    <w:tmpl w:val="C9D6C73C"/>
+    <w:lvl w:ilvl="0">
+      <w:start w:val="1"/>
+      <w:numFmt w:val="decimal"/>
+      <w:lvlText w:val="%1."/>
+      <w:lvlJc w:val="left"/>
+      <w:pPr>
+        <w:tabs>
+          <w:tab w:val="num" w:pos="720"/>
+        </w:tabs>
+        <w:ind w:left="720" w:hanging="360"/>
+      </w:pPr>
+    </w:lvl>
+    <w:lvl w:ilvl="1" w:tentative="1">
+      <w:start w:val="1"/>
+      <w:numFmt w:val="decimal"/>
+      <w:lvlText w:val="%2."/>
+      <w:lvlJc w:val="left"/>
+      <w:pPr>
+        <w:tabs>
+          <w:tab w:val="num" w:pos="1440"/>
+        </w:tabs>
+        <w:ind w:left="1440" w:hanging="360"/>
+      </w:pPr>
+    </w:lvl>
+    <w:lvl w:ilvl="2" w:tentative="1">
+      <w:start w:val="1"/>
+      <w:numFmt w:val="decimal"/>
+      <w:lvlText w:val="%3."/>
+      <w:lvlJc w:val="left"/>
+      <w:pPr>
+        <w:tabs>
+          <w:tab w:val="num" w:pos="2160"/>
+        </w:tabs>
+        <w:ind w:left="2160" w:hanging="360"/>
+      </w:pPr>
+    </w:lvl>
+    <w:lvl w:ilvl="3" w:tentative="1">
+      <w:start w:val="1"/>
+      <w:numFmt w:val="decimal"/>
+      <w:lvlText w:val="%4."/>
+      <w:lvlJc w:val="left"/>
+      <w:pPr>
+        <w:tabs>
+          <w:tab w:val="num" w:pos="2880"/>
+        </w:tabs>
+        <w:ind w:left="2880" w:hanging="360"/>
+      </w:pPr>
+    </w:lvl>
+    <w:lvl w:ilvl="4" w:tentative="1">
+      <w:start w:val="1"/>
+      <w:numFmt w:val="decimal"/>
+      <w:lvlText w:val="%5."/>
+      <w:lvlJc w:val="left"/>
+      <w:pPr>
+        <w:tabs>
+          <w:tab w:val="num" w:pos="3600"/>
+        </w:tabs>
+        <w:ind w:left="3600" w:hanging="360"/>
+      </w:pPr>
+    </w:lvl>
+    <w:lvl w:ilvl="5" w:tentative="1">
+      <w:start w:val="1"/>
+      <w:numFmt w:val="decimal"/>
+      <w:lvlText w:val="%6."/>
+      <w:lvlJc w:val="left"/>
+      <w:pPr>
+        <w:tabs>
+          <w:tab w:val="num" w:pos="4320"/>
+        </w:tabs>
+        <w:ind w:left="4320" w:hanging="360"/>
+      </w:pPr>
+    </w:lvl>
+    <w:lvl w:ilvl="6" w:tentative="1">
+      <w:start w:val="1"/>
+      <w:numFmt w:val="decimal"/>
+      <w:lvlText w:val="%7."/>
+      <w:lvlJc w:val="left"/>
+      <w:pPr>
+        <w:tabs>
+          <w:tab w:val="num" w:pos="5040"/>
+        </w:tabs>
+        <w:ind w:left="5040" w:hanging="360"/>
+      </w:pPr>
+    </w:lvl>
+    <w:lvl w:ilvl="7" w:tentative="1">
+      <w:start w:val="1"/>
+      <w:numFmt w:val="decimal"/>
+      <w:lvlText w:val="%8."/>
+      <w:lvlJc w:val="left"/>
+      <w:pPr>
+        <w:tabs>
+          <w:tab w:val="num" w:pos="5760"/>
+        </w:tabs>
+        <w:ind w:left="5760" w:hanging="360"/>
+      </w:pPr>
+    </w:lvl>
+    <w:lvl w:ilvl="8" w:tentative="1">
+      <w:start w:val="1"/>
+      <w:numFmt w:val="decimal"/>
+      <w:lvlText w:val="%9."/>
+      <w:lvlJc w:val="left"/>
+      <w:pPr>
+        <w:tabs>
+          <w:tab w:val="num" w:pos="6480"/>
+        </w:tabs>
+        <w:ind w:left="6480" w:hanging="360"/>
+      </w:pPr>
+    </w:lvl>
+  </w:abstractNum>
   <w:num w:numId="1" w16cid:durableId="1284776153">
-    <w:abstractNumId w:val="1"/>
+    <w:abstractNumId w:val="5"/>
   </w:num>
   <w:num w:numId="2" w16cid:durableId="1234199681">
+    <w:abstractNumId w:val="6"/>
+  </w:num>
+  <w:num w:numId="3" w16cid:durableId="1060404887">
+    <w:abstractNumId w:val="3"/>
+  </w:num>
+  <w:num w:numId="4" w16cid:durableId="1233194146">
+    <w:abstractNumId w:val="3"/>
+  </w:num>
+  <w:num w:numId="5" w16cid:durableId="677465613">
+    <w:abstractNumId w:val="6"/>
+  </w:num>
+  <w:num w:numId="6" w16cid:durableId="245380128">
     <w:abstractNumId w:val="2"/>
   </w:num>
-  <w:num w:numId="3" w16cid:durableId="1060404887">
+  <w:num w:numId="7" w16cid:durableId="2143226276">
+    <w:abstractNumId w:val="7"/>
+  </w:num>
+  <w:num w:numId="8" w16cid:durableId="507214815">
     <w:abstractNumId w:val="0"/>
   </w:num>
-  <w:num w:numId="4" w16cid:durableId="1233194146">
-    <w:abstractNumId w:val="0"/>
-    <w:lvlOverride w:ilvl="0"/>
-    <w:lvlOverride w:ilvl="1"/>
-    <w:lvlOverride w:ilvl="2"/>
-    <w:lvlOverride w:ilvl="3"/>
-    <w:lvlOverride w:ilvl="4"/>
-    <w:lvlOverride w:ilvl="5"/>
-    <w:lvlOverride w:ilvl="6"/>
-    <w:lvlOverride w:ilvl="7"/>
-    <w:lvlOverride w:ilvl="8"/>
+  <w:num w:numId="9" w16cid:durableId="1496459112">
+    <w:abstractNumId w:val="4"/>
   </w:num>
-  <w:num w:numId="5" w16cid:durableId="677465613">
-    <w:abstractNumId w:val="2"/>
-    <w:lvlOverride w:ilvl="0"/>
-    <w:lvlOverride w:ilvl="1"/>
-    <w:lvlOverride w:ilvl="2"/>
-    <w:lvlOverride w:ilvl="3"/>
-    <w:lvlOverride w:ilvl="4"/>
-    <w:lvlOverride w:ilvl="5"/>
-    <w:lvlOverride w:ilvl="6"/>
-    <w:lvlOverride w:ilvl="7"/>
-    <w:lvlOverride w:ilvl="8"/>
+  <w:num w:numId="10" w16cid:durableId="906190645">
+    <w:abstractNumId w:val="1"/>
   </w:num>
 </w:numbering>
 </file>
@@ -1890,7 +3653,6 @@
     <w:next w:val="Normal"/>
     <w:link w:val="Heading2Char"/>
     <w:uiPriority w:val="9"/>
-    <w:semiHidden/>
     <w:unhideWhenUsed/>
     <w:qFormat/>
     <w:rsid w:val="000E510F"/>
@@ -2106,7 +3868,6 @@
     <w:basedOn w:val="DefaultParagraphFont"/>
     <w:link w:val="Heading2"/>
     <w:uiPriority w:val="9"/>
-    <w:semiHidden/>
     <w:rsid w:val="000E510F"/>
     <w:rPr>
       <w:rFonts w:asciiTheme="majorHAnsi" w:eastAsiaTheme="majorEastAsia" w:hAnsiTheme="majorHAnsi" w:cstheme="majorBidi"/>
@@ -2411,6 +4172,57 @@
       <w14:ligatures w14:val="none"/>
     </w:rPr>
   </w:style>
+  <w:style w:type="paragraph" w:styleId="NormalWeb">
+    <w:name w:val="Normal (Web)"/>
+    <w:basedOn w:val="Normal"/>
+    <w:uiPriority w:val="99"/>
+    <w:semiHidden/>
+    <w:unhideWhenUsed/>
+    <w:rsid w:val="00F753A1"/>
+    <w:pPr>
+      <w:spacing w:before="100" w:beforeAutospacing="1" w:after="100" w:afterAutospacing="1" w:line="240" w:lineRule="auto"/>
+    </w:pPr>
+    <w:rPr>
+      <w:rFonts w:ascii="Times New Roman" w:eastAsia="Times New Roman" w:hAnsi="Times New Roman" w:cs="Times New Roman"/>
+      <w:kern w:val="0"/>
+      <w14:ligatures w14:val="none"/>
+    </w:rPr>
+  </w:style>
+  <w:style w:type="character" w:styleId="Hyperlink">
+    <w:name w:val="Hyperlink"/>
+    <w:basedOn w:val="DefaultParagraphFont"/>
+    <w:uiPriority w:val="99"/>
+    <w:unhideWhenUsed/>
+    <w:rsid w:val="000928A5"/>
+    <w:rPr>
+      <w:color w:val="467886" w:themeColor="hyperlink"/>
+      <w:u w:val="single"/>
+    </w:rPr>
+  </w:style>
+  <w:style w:type="character" w:styleId="UnresolvedMention">
+    <w:name w:val="Unresolved Mention"/>
+    <w:basedOn w:val="DefaultParagraphFont"/>
+    <w:uiPriority w:val="99"/>
+    <w:semiHidden/>
+    <w:unhideWhenUsed/>
+    <w:rsid w:val="000928A5"/>
+    <w:rPr>
+      <w:color w:val="605E5C"/>
+      <w:shd w:val="clear" w:color="auto" w:fill="E1DFDD"/>
+    </w:rPr>
+  </w:style>
+  <w:style w:type="character" w:styleId="FollowedHyperlink">
+    <w:name w:val="FollowedHyperlink"/>
+    <w:basedOn w:val="DefaultParagraphFont"/>
+    <w:uiPriority w:val="99"/>
+    <w:semiHidden/>
+    <w:unhideWhenUsed/>
+    <w:rsid w:val="000928A5"/>
+    <w:rPr>
+      <w:color w:val="96607D" w:themeColor="followedHyperlink"/>
+      <w:u w:val="single"/>
+    </w:rPr>
+  </w:style>
 </w:styles>
 </file>
 
@@ -2553,12 +4365,15 @@
   </w:compat>
   <w:rsids>
     <w:rsidRoot w:val="00683709"/>
+    <w:rsid w:val="00055165"/>
     <w:rsid w:val="00301309"/>
     <w:rsid w:val="003F4895"/>
     <w:rsid w:val="00484489"/>
+    <w:rsid w:val="005F27D9"/>
     <w:rsid w:val="005F7636"/>
     <w:rsid w:val="00683709"/>
     <w:rsid w:val="00D37453"/>
+    <w:rsid w:val="00D422D9"/>
   </w:rsids>
   <m:mathPr>
     <m:mathFont m:val="Cambria Math"/>
@@ -3009,46 +4824,6 @@
     <w:semiHidden/>
     <w:unhideWhenUsed/>
   </w:style>
-  <w:style w:type="paragraph" w:customStyle="1" w:styleId="833FA25FB6AD41778D6A8D31339AA34A">
-    <w:name w:val="833FA25FB6AD41778D6A8D31339AA34A"/>
-    <w:rsid w:val="00683709"/>
-  </w:style>
-  <w:style w:type="paragraph" w:customStyle="1" w:styleId="BB37DA4CE757424CA529871AE029706F">
-    <w:name w:val="BB37DA4CE757424CA529871AE029706F"/>
-    <w:rsid w:val="00683709"/>
-  </w:style>
-  <w:style w:type="paragraph" w:customStyle="1" w:styleId="F26D3F8E194D442E9AD6BCB0E51D1B7A">
-    <w:name w:val="F26D3F8E194D442E9AD6BCB0E51D1B7A"/>
-    <w:rsid w:val="00D37453"/>
-  </w:style>
-  <w:style w:type="paragraph" w:customStyle="1" w:styleId="33C648B330FB4F3A91DD6149DD56E849">
-    <w:name w:val="33C648B330FB4F3A91DD6149DD56E849"/>
-    <w:rsid w:val="00D37453"/>
-  </w:style>
-  <w:style w:type="paragraph" w:customStyle="1" w:styleId="105103FA8CB74FE9A058ECC998BA6D4B">
-    <w:name w:val="105103FA8CB74FE9A058ECC998BA6D4B"/>
-    <w:rsid w:val="00D37453"/>
-  </w:style>
-  <w:style w:type="paragraph" w:customStyle="1" w:styleId="74AD30C4D1524AD0B0F656A68FE979D2">
-    <w:name w:val="74AD30C4D1524AD0B0F656A68FE979D2"/>
-    <w:rsid w:val="00D37453"/>
-  </w:style>
-  <w:style w:type="paragraph" w:customStyle="1" w:styleId="3D7A7D11077F4F6AA8809150495728CF">
-    <w:name w:val="3D7A7D11077F4F6AA8809150495728CF"/>
-    <w:rsid w:val="00D37453"/>
-  </w:style>
-  <w:style w:type="paragraph" w:customStyle="1" w:styleId="01B34B9D199A49548E54D781DB9BDD74">
-    <w:name w:val="01B34B9D199A49548E54D781DB9BDD74"/>
-    <w:rsid w:val="00D37453"/>
-  </w:style>
-  <w:style w:type="paragraph" w:customStyle="1" w:styleId="717F701312214583814706224A513863">
-    <w:name w:val="717F701312214583814706224A513863"/>
-    <w:rsid w:val="00D37453"/>
-  </w:style>
-  <w:style w:type="paragraph" w:customStyle="1" w:styleId="C89EEFC942F54FAFA3C51813117CF2AC">
-    <w:name w:val="C89EEFC942F54FAFA3C51813117CF2AC"/>
-    <w:rsid w:val="00D37453"/>
-  </w:style>
   <w:style w:type="paragraph" w:customStyle="1" w:styleId="3123CC9F2641407A814BD482700F16CD">
     <w:name w:val="3123CC9F2641407A814BD482700F16CD"/>
     <w:rsid w:val="00D37453"/>

</xml_diff>